<commit_message>
stable version before cleanup
</commit_message>
<xml_diff>
--- a/MLWRegression/Instrukcja.docx
+++ b/MLWRegression/Instrukcja.docx
@@ -1,6 +1,6 @@
 
 <file path=word/document.xml><?xml version="1.0" encoding="utf-8"?>
-<w:document xmlns:wpc="http://schemas.microsoft.com/office/word/2010/wordprocessingCanvas" xmlns:mc="http://schemas.openxmlformats.org/markup-compatibility/2006" xmlns:o="urn:schemas-microsoft-com:office:office" xmlns:r="http://schemas.openxmlformats.org/officeDocument/2006/relationships" xmlns:m="http://schemas.openxmlformats.org/officeDocument/2006/math" xmlns:v="urn:schemas-microsoft-com:vml" xmlns:wp14="http://schemas.microsoft.com/office/word/2010/wordprocessingDrawing" xmlns:wp="http://schemas.openxmlformats.org/drawingml/2006/wordprocessingDrawing" xmlns:w10="urn:schemas-microsoft-com:office:word" xmlns:w="http://schemas.openxmlformats.org/wordprocessingml/2006/main" xmlns:w14="http://schemas.microsoft.com/office/word/2010/wordml" xmlns:wpg="http://schemas.microsoft.com/office/word/2010/wordprocessingGroup" xmlns:wpi="http://schemas.microsoft.com/office/word/2010/wordprocessingInk" xmlns:wne="http://schemas.microsoft.com/office/word/2006/wordml" xmlns:wps="http://schemas.microsoft.com/office/word/2010/wordprocessingShape" mc:Ignorable="w14 wp14">
+<w:document xmlns:wpc="http://schemas.microsoft.com/office/word/2010/wordprocessingCanvas" xmlns:cx="http://schemas.microsoft.com/office/drawing/2014/chartex" xmlns:cx1="http://schemas.microsoft.com/office/drawing/2015/9/8/chartex" xmlns:cx2="http://schemas.microsoft.com/office/drawing/2015/10/21/chartex" xmlns:cx3="http://schemas.microsoft.com/office/drawing/2016/5/9/chartex" xmlns:cx4="http://schemas.microsoft.com/office/drawing/2016/5/10/chartex" xmlns:cx5="http://schemas.microsoft.com/office/drawing/2016/5/11/chartex" xmlns:cx6="http://schemas.microsoft.com/office/drawing/2016/5/12/chartex" xmlns:cx7="http://schemas.microsoft.com/office/drawing/2016/5/13/chartex" xmlns:cx8="http://schemas.microsoft.com/office/drawing/2016/5/14/chartex" xmlns:mc="http://schemas.openxmlformats.org/markup-compatibility/2006" xmlns:aink="http://schemas.microsoft.com/office/drawing/2016/ink" xmlns:am3d="http://schemas.microsoft.com/office/drawing/2017/model3d" xmlns:o="urn:schemas-microsoft-com:office:office" xmlns:r="http://schemas.openxmlformats.org/officeDocument/2006/relationships" xmlns:m="http://schemas.openxmlformats.org/officeDocument/2006/math" xmlns:v="urn:schemas-microsoft-com:vml" xmlns:wp14="http://schemas.microsoft.com/office/word/2010/wordprocessingDrawing" xmlns:wp="http://schemas.openxmlformats.org/drawingml/2006/wordprocessingDrawing" xmlns:w10="urn:schemas-microsoft-com:office:word" xmlns:w="http://schemas.openxmlformats.org/wordprocessingml/2006/main" xmlns:w14="http://schemas.microsoft.com/office/word/2010/wordml" xmlns:w15="http://schemas.microsoft.com/office/word/2012/wordml" xmlns:w16cid="http://schemas.microsoft.com/office/word/2016/wordml/cid" xmlns:w16se="http://schemas.microsoft.com/office/word/2015/wordml/symex" xmlns:wpg="http://schemas.microsoft.com/office/word/2010/wordprocessingGroup" xmlns:wpi="http://schemas.microsoft.com/office/word/2010/wordprocessingInk" xmlns:wne="http://schemas.microsoft.com/office/word/2006/wordml" xmlns:wps="http://schemas.microsoft.com/office/word/2010/wordprocessingShape" mc:Ignorable="w14 w15 w16se w16cid wp14">
   <w:body>
     <w:p>
       <w:pPr>
@@ -17,12 +17,28 @@
           <w:sz w:val="28"/>
           <w:szCs w:val="28"/>
         </w:rPr>
-        <w:t>Warsztaty z ucznia Maszynowego sem letni 2018-2019</w:t>
-      </w:r>
-    </w:p>
-    <w:p>
-      <w:pPr>
-        <w:jc w:val="right"/>
+        <w:t>Warsztaty z ucznia Maszynowego sem</w:t>
+      </w:r>
+      <w:r>
+        <w:rPr>
+          <w:b/>
+          <w:sz w:val="28"/>
+          <w:szCs w:val="28"/>
+        </w:rPr>
+        <w:t>estr</w:t>
+      </w:r>
+      <w:r>
+        <w:rPr>
+          <w:b/>
+          <w:sz w:val="28"/>
+          <w:szCs w:val="28"/>
+        </w:rPr>
+        <w:t xml:space="preserve"> letni 2018-2019</w:t>
+      </w:r>
+    </w:p>
+    <w:p>
+      <w:pPr>
+        <w:jc w:val="center"/>
         <w:rPr>
           <w:b/>
           <w:sz w:val="28"/>
@@ -62,36 +78,64 @@
         <w:t xml:space="preserve"> wymaga </w:t>
       </w:r>
       <w:r>
-        <w:t xml:space="preserve">czterech bądź pięciu (w zależności od algorytmu) </w:t>
-      </w:r>
+        <w:t>jednego argumentu, nazwy pliku konfiguracyjnego.</w:t>
+      </w:r>
+    </w:p>
+    <w:p>
+      <w:r>
+        <w:t xml:space="preserve">Może się </w:t>
+      </w:r>
+      <w:proofErr w:type="gramStart"/>
+      <w:r>
+        <w:t>zdarzyć</w:t>
+      </w:r>
+      <w:proofErr w:type="gramEnd"/>
+      <w:r>
+        <w:t xml:space="preserve"> iż program nie wykonuje się od razu po uruchomieniu proszę w takim przypadku wcisnąć parokrotnie przycisk </w:t>
+      </w:r>
+      <w:proofErr w:type="spellStart"/>
+      <w:r>
+        <w:t>enter</w:t>
+      </w:r>
+      <w:proofErr w:type="spellEnd"/>
+      <w:r>
+        <w:t>.</w:t>
+      </w:r>
+    </w:p>
+    <w:p>
+      <w:r>
+        <w:t xml:space="preserve">W pliku konfiguracyjnym każda linijka to zestaw </w:t>
+      </w:r>
+      <w:proofErr w:type="gramStart"/>
       <w:r>
         <w:t>argumentów</w:t>
       </w:r>
-      <w:r>
-        <w:t>.</w:t>
-      </w:r>
-      <w:r>
-        <w:t xml:space="preserve"> Pierwszym jest nazwa pliku.</w:t>
-      </w:r>
-      <w:r>
-        <w:t xml:space="preserve"> </w:t>
-      </w:r>
-    </w:p>
-    <w:p>
-      <w:r>
-        <w:t>Może się zdarzyć iż program nie wykonuje się od razu po uruchomieniu proszę w takim przypadku wcisnąć parokrotnie przycisk enter.</w:t>
-      </w:r>
-    </w:p>
-    <w:p>
-      <w:pPr>
-        <w:pStyle w:val="ListParagraph"/>
+      <w:proofErr w:type="gramEnd"/>
+      <w:r>
+        <w:t xml:space="preserve"> dla których ma zostać wykonany test. Każdy argument jest oddzielony spacją. Na końcu linijki nie powinna znajdować się spacja. W przypadku nieprawidłowej liczby argumentów bądź nieprawidłowego formatu argumentów program może zachowywać się w sposób nieprzewidywalny.</w:t>
+      </w:r>
+    </w:p>
+    <w:p>
+      <w:pPr>
+        <w:pStyle w:val="Akapitzlist"/>
         <w:numPr>
           <w:ilvl w:val="0"/>
           <w:numId w:val="2"/>
         </w:numPr>
       </w:pPr>
       <w:r>
-        <w:t xml:space="preserve">Plik źródłowy. Plik musi być w formacie csv z separatorem ‘,’. Pierwsza linia zawiera nazwy argumentów. Ostatni argument to zawsze wartość funkcji dla podanych wcześniej argumentów. W kolejnych rzędach znajdują się liczby reprezentujące wartości argumentów i spodziewaną wartość funkcji. Wszystkie wartości po pierwszej linii muszą być liczbami w przeciwnym przypadku zachowanie programu może być nie zdefiniowane. Dla liczb rzeczywistych należy używać ‘.’ Aby oddzielić część dziesiętną. Przykładowy plik </w:t>
+        <w:t>Nazwa pliku z danymi</w:t>
+      </w:r>
+      <w:r>
+        <w:t xml:space="preserve">. Plik musi być w formacie </w:t>
+      </w:r>
+      <w:proofErr w:type="spellStart"/>
+      <w:r>
+        <w:t>csv</w:t>
+      </w:r>
+      <w:proofErr w:type="spellEnd"/>
+      <w:r>
+        <w:t xml:space="preserve"> z separatorem ‘,’. Pierwsza linia zawiera nazwy argumentów. Ostatni argument to zawsze wartość funkcji dla podanych wcześniej argumentów. W kolejnych rzędach znajdują się liczby reprezentujące wartości argumentów i spodziewaną wartość funkcji. Wszystkie wartości po pierwszej linii muszą być liczbami w przeciwnym przypadku zachowanie programu może być nie zdefiniowane. Dla liczb rzeczywistych należy używać ‘.’ Aby oddzielić część dziesiętną. Przykładowy plik </w:t>
       </w:r>
       <w:r>
         <w:t>źródłowy</w:t>
@@ -99,6 +143,8 @@
       <w:r>
         <w:t xml:space="preserve"> znajduje się w projekcie i nazywa się „input.csv”.</w:t>
       </w:r>
+      <w:bookmarkStart w:id="0" w:name="_GoBack"/>
+      <w:bookmarkEnd w:id="0"/>
     </w:p>
     <w:p>
       <w:pPr>
@@ -110,7 +156,7 @@
     </w:p>
     <w:p>
       <w:pPr>
-        <w:pStyle w:val="ListParagraph"/>
+        <w:pStyle w:val="Akapitzlist"/>
         <w:numPr>
           <w:ilvl w:val="0"/>
           <w:numId w:val="3"/>
@@ -125,14 +171,19 @@
     </w:p>
     <w:p>
       <w:pPr>
-        <w:pStyle w:val="ListParagraph"/>
+        <w:pStyle w:val="Akapitzlist"/>
         <w:numPr>
           <w:ilvl w:val="0"/>
           <w:numId w:val="3"/>
         </w:numPr>
       </w:pPr>
-      <w:r>
-        <w:t xml:space="preserve">Wybierz </w:t>
+      <w:proofErr w:type="gramStart"/>
+      <w:r>
+        <w:t>Wybierz</w:t>
+      </w:r>
+      <w:proofErr w:type="gramEnd"/>
+      <w:r>
+        <w:t xml:space="preserve"> </w:t>
       </w:r>
       <w:r>
         <w:t>czy dane mają zostać znormalizowane do wartości z przedziału [0-1]. Wpisz ‘y’ jeżeli mają zostać znormalizowane.</w:t>
@@ -140,7 +191,7 @@
     </w:p>
     <w:p>
       <w:pPr>
-        <w:pStyle w:val="ListParagraph"/>
+        <w:pStyle w:val="Akapitzlist"/>
         <w:numPr>
           <w:ilvl w:val="0"/>
           <w:numId w:val="3"/>
@@ -152,7 +203,7 @@
     </w:p>
     <w:p>
       <w:pPr>
-        <w:pStyle w:val="ListParagraph"/>
+        <w:pStyle w:val="Akapitzlist"/>
         <w:numPr>
           <w:ilvl w:val="0"/>
           <w:numId w:val="5"/>
@@ -164,7 +215,7 @@
     </w:p>
     <w:p>
       <w:pPr>
-        <w:pStyle w:val="ListParagraph"/>
+        <w:pStyle w:val="Akapitzlist"/>
         <w:numPr>
           <w:ilvl w:val="0"/>
           <w:numId w:val="5"/>
@@ -176,7 +227,7 @@
     </w:p>
     <w:p>
       <w:pPr>
-        <w:pStyle w:val="ListParagraph"/>
+        <w:pStyle w:val="Akapitzlist"/>
         <w:numPr>
           <w:ilvl w:val="0"/>
           <w:numId w:val="5"/>
@@ -188,10 +239,27 @@
     </w:p>
     <w:p>
       <w:pPr>
+        <w:ind w:firstLine="360"/>
+      </w:pPr>
+      <w:r>
+        <w:t>5. Nazwa eksperymentu. Na podstawie tej nazwy będą tworzone pliki z wynikami.</w:t>
+      </w:r>
+    </w:p>
+    <w:p>
+      <w:pPr>
         <w:ind w:left="360"/>
       </w:pPr>
       <w:r>
-        <w:t>4.b W przypadku wyboru algorytmu numer 3 należy wybrać ilość iteracji. Ilość iteracji musi być większa niż 0 i być liczbą całkowitą. Przy dużym zbiorze danych i dużej liczbie iteracji wykonanie programu może zająć znaczną ilość czasu.</w:t>
+        <w:t>6. Opcjonalny argument</w:t>
+      </w:r>
+      <w:r>
+        <w:t xml:space="preserve"> </w:t>
+      </w:r>
+      <w:r>
+        <w:t>w</w:t>
+      </w:r>
+      <w:r>
+        <w:t xml:space="preserve"> przypadku algorytmu numer 3 należy wybrać ilość iteracji. Ilość iteracji musi być większa niż 0 i być liczbą całkowitą. Przy dużym zbiorze danych i dużej liczbie iteracji wykonanie programu może zająć znaczną ilość czasu.</w:t>
       </w:r>
     </w:p>
     <w:p>
@@ -199,101 +267,119 @@
         <w:ind w:left="360"/>
       </w:pPr>
       <w:r>
-        <w:t>5. Program wytrenuje model regresji i policzy MSE (Mean Squared Error), SSE(Sum of Sq</w:t>
+        <w:t>5. Program wytrenuje model regresji i policzy MSE (</w:t>
+      </w:r>
+      <w:proofErr w:type="spellStart"/>
+      <w:r>
+        <w:t>Mean</w:t>
+      </w:r>
+      <w:proofErr w:type="spellEnd"/>
+      <w:r>
+        <w:t xml:space="preserve"> </w:t>
+      </w:r>
+      <w:proofErr w:type="spellStart"/>
+      <w:r>
+        <w:t>Squared</w:t>
+      </w:r>
+      <w:proofErr w:type="spellEnd"/>
+      <w:r>
+        <w:t xml:space="preserve"> Error), </w:t>
+      </w:r>
+      <w:proofErr w:type="gramStart"/>
+      <w:r>
+        <w:t>SSE(</w:t>
+      </w:r>
+      <w:proofErr w:type="gramEnd"/>
+      <w:r>
+        <w:t xml:space="preserve">Sum of </w:t>
+      </w:r>
+      <w:proofErr w:type="spellStart"/>
+      <w:r>
+        <w:t>Sq</w:t>
       </w:r>
       <w:r>
         <w:t>a</w:t>
       </w:r>
       <w:r>
-        <w:t>ured Errors) oraz MAE (Mean absolute Error) dla zbioru treningowego i wypisze ich warto</w:t>
+        <w:t>ured</w:t>
+      </w:r>
+      <w:proofErr w:type="spellEnd"/>
+      <w:r>
+        <w:t xml:space="preserve"> </w:t>
+      </w:r>
+      <w:proofErr w:type="spellStart"/>
+      <w:r>
+        <w:t>Errors</w:t>
+      </w:r>
+      <w:proofErr w:type="spellEnd"/>
+      <w:r>
+        <w:t>) oraz MAE (</w:t>
+      </w:r>
+      <w:proofErr w:type="spellStart"/>
+      <w:r>
+        <w:t>Mean</w:t>
+      </w:r>
+      <w:proofErr w:type="spellEnd"/>
+      <w:r>
+        <w:t xml:space="preserve"> </w:t>
+      </w:r>
+      <w:proofErr w:type="spellStart"/>
+      <w:r>
+        <w:t>absolute</w:t>
+      </w:r>
+      <w:proofErr w:type="spellEnd"/>
+      <w:r>
+        <w:t xml:space="preserve"> Error) dla zbioru treningowego i wypisze ich warto</w:t>
       </w:r>
       <w:r>
         <w:t>ści. Następnie dla każdego zestawu argumentów z zbioru testowego wyznaczy obliczoną przez model spodziewaną wartość. Jako ostatni wypisze MSE, SSE oraz MAE dla zbioru testowego.</w:t>
       </w:r>
+      <w:r>
+        <w:t xml:space="preserve"> Program wygeneruje również pliki wyjściowe. NazwaEksperymentu</w:t>
+      </w:r>
+      <w:r>
+        <w:t>Statistics</w:t>
+      </w:r>
+      <w:r>
+        <w:t xml:space="preserve">.txt oraz </w:t>
+      </w:r>
+      <w:r>
+        <w:t>NazwaEksperymentu</w:t>
+      </w:r>
+      <w:r>
+        <w:t xml:space="preserve">Comparision.txt. W pierwszym zostaną wypisane MSE, SSE oraz MAE dla </w:t>
+      </w:r>
+      <w:r>
+        <w:lastRenderedPageBreak/>
+        <w:t xml:space="preserve">zbioru treningowego. W drugim Będzie wartość </w:t>
+      </w:r>
+      <w:proofErr w:type="spellStart"/>
+      <w:r>
+        <w:t>predykowana</w:t>
+      </w:r>
+      <w:proofErr w:type="spellEnd"/>
+      <w:r>
+        <w:t xml:space="preserve"> modelem oraz wartość prawdziwa y. </w:t>
+      </w:r>
     </w:p>
     <w:p>
       <w:pPr>
         <w:ind w:left="360"/>
       </w:pPr>
       <w:r>
-        <w:t>Następnie program będzie czekał na dowolny znak po czym zostanie zamknięty.. Aby uruchomić inny algorytm należy ponownie uruchomić program. Nie zaleca się zamykania programu w inny sposób gdyż może prowadzić do wycieków pamięci i uszkodzenia stosu.</w:t>
-      </w:r>
-    </w:p>
-    <w:p>
-      <w:pPr>
-        <w:ind w:left="360"/>
-      </w:pPr>
-    </w:p>
-    <w:p>
-      <w:pPr>
-        <w:ind w:left="360"/>
-      </w:pPr>
-      <w:r>
-        <w:t>Przykładowe uruchomienie programu zakładając że plik input.csv znajduje się w tym samym folderze co plik .exe</w:t>
-      </w:r>
-    </w:p>
-    <w:p>
-      <w:pPr>
-        <w:pStyle w:val="ListParagraph"/>
-        <w:numPr>
-          <w:ilvl w:val="0"/>
-          <w:numId w:val="4"/>
-        </w:numPr>
-        <w:rPr>
-          <w:lang w:val="en-US"/>
-        </w:rPr>
-      </w:pPr>
-      <w:r>
-        <w:rPr>
-          <w:rFonts w:ascii="Lucida Console" w:hAnsi="Lucida Console" w:cs="Lucida Console"/>
-          <w:sz w:val="18"/>
-          <w:szCs w:val="18"/>
-          <w:lang w:val="en-US"/>
-        </w:rPr>
-        <w:lastRenderedPageBreak/>
-        <w:t>./MLWRegression.exe input.csv 0.3 n 3 1000</w:t>
-      </w:r>
-    </w:p>
-    <w:p>
-      <w:pPr>
-        <w:pStyle w:val="ListParagraph"/>
-        <w:numPr>
-          <w:ilvl w:val="0"/>
-          <w:numId w:val="4"/>
-        </w:numPr>
-        <w:rPr>
-          <w:lang w:val="en-US"/>
-        </w:rPr>
-      </w:pPr>
-      <w:r>
-        <w:rPr>
-          <w:rFonts w:ascii="Lucida Console" w:hAnsi="Lucida Console" w:cs="Lucida Console"/>
-          <w:sz w:val="18"/>
-          <w:szCs w:val="18"/>
-          <w:lang w:val="en-US"/>
-        </w:rPr>
-        <w:t>./MLWRegression.exe input.csv 0.</w:t>
-      </w:r>
-      <w:r>
-        <w:rPr>
-          <w:rFonts w:ascii="Lucida Console" w:hAnsi="Lucida Console" w:cs="Lucida Console"/>
-          <w:sz w:val="18"/>
-          <w:szCs w:val="18"/>
-          <w:lang w:val="en-US"/>
-        </w:rPr>
-        <w:t>15</w:t>
-      </w:r>
-      <w:r>
-        <w:rPr>
-          <w:rFonts w:ascii="Lucida Console" w:hAnsi="Lucida Console" w:cs="Lucida Console"/>
-          <w:sz w:val="18"/>
-          <w:szCs w:val="18"/>
-          <w:lang w:val="en-US"/>
-        </w:rPr>
-        <w:t xml:space="preserve"> y 2</w:t>
-      </w:r>
-      <w:bookmarkStart w:id="0" w:name="_GoBack"/>
-      <w:bookmarkEnd w:id="0"/>
+        <w:t xml:space="preserve">Następnie program będzie czekał na dowolny znak po czym zostanie zamknięty. Nie zaleca się zamykania programu w inny </w:t>
+      </w:r>
+      <w:proofErr w:type="gramStart"/>
+      <w:r>
+        <w:t>sposób</w:t>
+      </w:r>
+      <w:proofErr w:type="gramEnd"/>
+      <w:r>
+        <w:t xml:space="preserve"> gdyż może prowadzić do wycieków pamięci</w:t>
+      </w:r>
+      <w:r>
+        <w:t>.</w:t>
+      </w:r>
     </w:p>
     <w:sectPr>
       <w:pgSz w:w="11906" w:h="16838"/>
@@ -306,8 +392,8 @@
 </file>
 
 <file path=word/numbering.xml><?xml version="1.0" encoding="utf-8"?>
-<w:numbering xmlns:wpc="http://schemas.microsoft.com/office/word/2010/wordprocessingCanvas" xmlns:mc="http://schemas.openxmlformats.org/markup-compatibility/2006" xmlns:o="urn:schemas-microsoft-com:office:office" xmlns:r="http://schemas.openxmlformats.org/officeDocument/2006/relationships" xmlns:m="http://schemas.openxmlformats.org/officeDocument/2006/math" xmlns:v="urn:schemas-microsoft-com:vml" xmlns:wp14="http://schemas.microsoft.com/office/word/2010/wordprocessingDrawing" xmlns:wp="http://schemas.openxmlformats.org/drawingml/2006/wordprocessingDrawing" xmlns:w10="urn:schemas-microsoft-com:office:word" xmlns:w="http://schemas.openxmlformats.org/wordprocessingml/2006/main" xmlns:w14="http://schemas.microsoft.com/office/word/2010/wordml" xmlns:wpg="http://schemas.microsoft.com/office/word/2010/wordprocessingGroup" xmlns:wpi="http://schemas.microsoft.com/office/word/2010/wordprocessingInk" xmlns:wne="http://schemas.microsoft.com/office/word/2006/wordml" xmlns:wps="http://schemas.microsoft.com/office/word/2010/wordprocessingShape" mc:Ignorable="w14 wp14">
-  <w:abstractNum w:abstractNumId="0">
+<w:numbering xmlns:wpc="http://schemas.microsoft.com/office/word/2010/wordprocessingCanvas" xmlns:cx="http://schemas.microsoft.com/office/drawing/2014/chartex" xmlns:cx1="http://schemas.microsoft.com/office/drawing/2015/9/8/chartex" xmlns:cx2="http://schemas.microsoft.com/office/drawing/2015/10/21/chartex" xmlns:cx3="http://schemas.microsoft.com/office/drawing/2016/5/9/chartex" xmlns:cx4="http://schemas.microsoft.com/office/drawing/2016/5/10/chartex" xmlns:cx5="http://schemas.microsoft.com/office/drawing/2016/5/11/chartex" xmlns:cx6="http://schemas.microsoft.com/office/drawing/2016/5/12/chartex" xmlns:cx7="http://schemas.microsoft.com/office/drawing/2016/5/13/chartex" xmlns:cx8="http://schemas.microsoft.com/office/drawing/2016/5/14/chartex" xmlns:mc="http://schemas.openxmlformats.org/markup-compatibility/2006" xmlns:aink="http://schemas.microsoft.com/office/drawing/2016/ink" xmlns:am3d="http://schemas.microsoft.com/office/drawing/2017/model3d" xmlns:o="urn:schemas-microsoft-com:office:office" xmlns:r="http://schemas.openxmlformats.org/officeDocument/2006/relationships" xmlns:m="http://schemas.openxmlformats.org/officeDocument/2006/math" xmlns:v="urn:schemas-microsoft-com:vml" xmlns:wp14="http://schemas.microsoft.com/office/word/2010/wordprocessingDrawing" xmlns:wp="http://schemas.openxmlformats.org/drawingml/2006/wordprocessingDrawing" xmlns:w10="urn:schemas-microsoft-com:office:word" xmlns:w="http://schemas.openxmlformats.org/wordprocessingml/2006/main" xmlns:w14="http://schemas.microsoft.com/office/word/2010/wordml" xmlns:w15="http://schemas.microsoft.com/office/word/2012/wordml" xmlns:w16cid="http://schemas.microsoft.com/office/word/2016/wordml/cid" xmlns:w16se="http://schemas.microsoft.com/office/word/2015/wordml/symex" xmlns:wpg="http://schemas.microsoft.com/office/word/2010/wordprocessingGroup" xmlns:wpi="http://schemas.microsoft.com/office/word/2010/wordprocessingInk" xmlns:wne="http://schemas.microsoft.com/office/word/2006/wordml" xmlns:wps="http://schemas.microsoft.com/office/word/2010/wordprocessingShape" mc:Ignorable="w14 w15 w16se w16cid wp14">
+  <w:abstractNum w:abstractNumId="0" w15:restartNumberingAfterBreak="0">
     <w:nsid w:val="01846048"/>
     <w:multiLevelType w:val="hybridMultilevel"/>
     <w:tmpl w:val="68E6BDF0"/>
@@ -396,7 +482,7 @@
       </w:pPr>
     </w:lvl>
   </w:abstractNum>
-  <w:abstractNum w:abstractNumId="1">
+  <w:abstractNum w:abstractNumId="1" w15:restartNumberingAfterBreak="0">
     <w:nsid w:val="33F9202F"/>
     <w:multiLevelType w:val="hybridMultilevel"/>
     <w:tmpl w:val="E860524C"/>
@@ -509,7 +595,7 @@
       </w:rPr>
     </w:lvl>
   </w:abstractNum>
-  <w:abstractNum w:abstractNumId="2">
+  <w:abstractNum w:abstractNumId="2" w15:restartNumberingAfterBreak="0">
     <w:nsid w:val="3D076CCD"/>
     <w:multiLevelType w:val="hybridMultilevel"/>
     <w:tmpl w:val="ADF29526"/>
@@ -598,7 +684,7 @@
       </w:pPr>
     </w:lvl>
   </w:abstractNum>
-  <w:abstractNum w:abstractNumId="3">
+  <w:abstractNum w:abstractNumId="3" w15:restartNumberingAfterBreak="0">
     <w:nsid w:val="606A0C54"/>
     <w:multiLevelType w:val="hybridMultilevel"/>
     <w:tmpl w:val="3C16937C"/>
@@ -711,7 +797,7 @@
       </w:rPr>
     </w:lvl>
   </w:abstractNum>
-  <w:abstractNum w:abstractNumId="4">
+  <w:abstractNum w:abstractNumId="4" w15:restartNumberingAfterBreak="0">
     <w:nsid w:val="61FD77DB"/>
     <w:multiLevelType w:val="hybridMultilevel"/>
     <w:tmpl w:val="D7CE7CA4"/>
@@ -819,7 +905,7 @@
 </file>
 
 <file path=word/styles.xml><?xml version="1.0" encoding="utf-8"?>
-<w:styles xmlns:mc="http://schemas.openxmlformats.org/markup-compatibility/2006" xmlns:r="http://schemas.openxmlformats.org/officeDocument/2006/relationships" xmlns:w="http://schemas.openxmlformats.org/wordprocessingml/2006/main" xmlns:w14="http://schemas.microsoft.com/office/word/2010/wordml" mc:Ignorable="w14">
+<w:styles xmlns:mc="http://schemas.openxmlformats.org/markup-compatibility/2006" xmlns:r="http://schemas.openxmlformats.org/officeDocument/2006/relationships" xmlns:w="http://schemas.openxmlformats.org/wordprocessingml/2006/main" xmlns:w14="http://schemas.microsoft.com/office/word/2010/wordml" xmlns:w15="http://schemas.microsoft.com/office/word/2012/wordml" xmlns:w16cid="http://schemas.microsoft.com/office/word/2016/wordml/cid" xmlns:w16se="http://schemas.microsoft.com/office/word/2015/wordml/symex" mc:Ignorable="w14 w15 w16se w16cid">
   <w:docDefaults>
     <w:rPrDefault>
       <w:rPr>
@@ -835,156 +921,395 @@
       </w:pPr>
     </w:pPrDefault>
   </w:docDefaults>
-  <w:latentStyles w:defLockedState="0" w:defUIPriority="99" w:defSemiHidden="1" w:defUnhideWhenUsed="1" w:defQFormat="0" w:count="267">
-    <w:lsdException w:name="Normal" w:semiHidden="0" w:uiPriority="0" w:unhideWhenUsed="0" w:qFormat="1"/>
-    <w:lsdException w:name="heading 1" w:semiHidden="0" w:uiPriority="9" w:unhideWhenUsed="0" w:qFormat="1"/>
-    <w:lsdException w:name="heading 2" w:uiPriority="9" w:qFormat="1"/>
-    <w:lsdException w:name="heading 3" w:uiPriority="9" w:qFormat="1"/>
-    <w:lsdException w:name="heading 4" w:uiPriority="9" w:qFormat="1"/>
-    <w:lsdException w:name="heading 5" w:uiPriority="9" w:qFormat="1"/>
-    <w:lsdException w:name="heading 6" w:uiPriority="9" w:qFormat="1"/>
-    <w:lsdException w:name="heading 7" w:uiPriority="9" w:qFormat="1"/>
-    <w:lsdException w:name="heading 8" w:uiPriority="9" w:qFormat="1"/>
-    <w:lsdException w:name="heading 9" w:uiPriority="9" w:qFormat="1"/>
-    <w:lsdException w:name="toc 1" w:uiPriority="39"/>
-    <w:lsdException w:name="toc 2" w:uiPriority="39"/>
-    <w:lsdException w:name="toc 3" w:uiPriority="39"/>
-    <w:lsdException w:name="toc 4" w:uiPriority="39"/>
-    <w:lsdException w:name="toc 5" w:uiPriority="39"/>
-    <w:lsdException w:name="toc 6" w:uiPriority="39"/>
-    <w:lsdException w:name="toc 7" w:uiPriority="39"/>
-    <w:lsdException w:name="toc 8" w:uiPriority="39"/>
-    <w:lsdException w:name="toc 9" w:uiPriority="39"/>
-    <w:lsdException w:name="caption" w:uiPriority="35" w:qFormat="1"/>
-    <w:lsdException w:name="Title" w:semiHidden="0" w:uiPriority="10" w:unhideWhenUsed="0" w:qFormat="1"/>
-    <w:lsdException w:name="Default Paragraph Font" w:uiPriority="1"/>
-    <w:lsdException w:name="Subtitle" w:semiHidden="0" w:uiPriority="11" w:unhideWhenUsed="0" w:qFormat="1"/>
-    <w:lsdException w:name="Strong" w:semiHidden="0" w:uiPriority="22" w:unhideWhenUsed="0" w:qFormat="1"/>
-    <w:lsdException w:name="Emphasis" w:semiHidden="0" w:uiPriority="20" w:unhideWhenUsed="0" w:qFormat="1"/>
-    <w:lsdException w:name="Table Grid" w:semiHidden="0" w:uiPriority="39" w:unhideWhenUsed="0"/>
-    <w:lsdException w:name="Placeholder Text" w:unhideWhenUsed="0"/>
-    <w:lsdException w:name="No Spacing" w:semiHidden="0" w:uiPriority="1" w:unhideWhenUsed="0" w:qFormat="1"/>
-    <w:lsdException w:name="Light Shading" w:semiHidden="0" w:uiPriority="60" w:unhideWhenUsed="0"/>
-    <w:lsdException w:name="Light List" w:semiHidden="0" w:uiPriority="61" w:unhideWhenUsed="0"/>
-    <w:lsdException w:name="Light Grid" w:semiHidden="0" w:uiPriority="62" w:unhideWhenUsed="0"/>
-    <w:lsdException w:name="Medium Shading 1" w:semiHidden="0" w:uiPriority="63" w:unhideWhenUsed="0"/>
-    <w:lsdException w:name="Medium Shading 2" w:semiHidden="0" w:uiPriority="64" w:unhideWhenUsed="0"/>
-    <w:lsdException w:name="Medium List 1" w:semiHidden="0" w:uiPriority="65" w:unhideWhenUsed="0"/>
-    <w:lsdException w:name="Medium List 2" w:semiHidden="0" w:uiPriority="66" w:unhideWhenUsed="0"/>
-    <w:lsdException w:name="Medium Grid 1" w:semiHidden="0" w:uiPriority="67" w:unhideWhenUsed="0"/>
-    <w:lsdException w:name="Medium Grid 2" w:semiHidden="0" w:uiPriority="68" w:unhideWhenUsed="0"/>
-    <w:lsdException w:name="Medium Grid 3" w:semiHidden="0" w:uiPriority="69" w:unhideWhenUsed="0"/>
-    <w:lsdException w:name="Dark List" w:semiHidden="0" w:uiPriority="70" w:unhideWhenUsed="0"/>
-    <w:lsdException w:name="Colorful Shading" w:semiHidden="0" w:uiPriority="71" w:unhideWhenUsed="0"/>
-    <w:lsdException w:name="Colorful List" w:semiHidden="0" w:uiPriority="72" w:unhideWhenUsed="0"/>
-    <w:lsdException w:name="Colorful Grid" w:semiHidden="0" w:uiPriority="73" w:unhideWhenUsed="0"/>
-    <w:lsdException w:name="Light Shading Accent 1" w:semiHidden="0" w:uiPriority="60" w:unhideWhenUsed="0"/>
-    <w:lsdException w:name="Light List Accent 1" w:semiHidden="0" w:uiPriority="61" w:unhideWhenUsed="0"/>
-    <w:lsdException w:name="Light Grid Accent 1" w:semiHidden="0" w:uiPriority="62" w:unhideWhenUsed="0"/>
-    <w:lsdException w:name="Medium Shading 1 Accent 1" w:semiHidden="0" w:uiPriority="63" w:unhideWhenUsed="0"/>
-    <w:lsdException w:name="Medium Shading 2 Accent 1" w:semiHidden="0" w:uiPriority="64" w:unhideWhenUsed="0"/>
-    <w:lsdException w:name="Medium List 1 Accent 1" w:semiHidden="0" w:uiPriority="65" w:unhideWhenUsed="0"/>
-    <w:lsdException w:name="Revision" w:unhideWhenUsed="0"/>
-    <w:lsdException w:name="List Paragraph" w:semiHidden="0" w:uiPriority="34" w:unhideWhenUsed="0" w:qFormat="1"/>
-    <w:lsdException w:name="Quote" w:semiHidden="0" w:uiPriority="29" w:unhideWhenUsed="0" w:qFormat="1"/>
-    <w:lsdException w:name="Intense Quote" w:semiHidden="0" w:uiPriority="30" w:unhideWhenUsed="0" w:qFormat="1"/>
-    <w:lsdException w:name="Medium List 2 Accent 1" w:semiHidden="0" w:uiPriority="66" w:unhideWhenUsed="0"/>
-    <w:lsdException w:name="Medium Grid 1 Accent 1" w:semiHidden="0" w:uiPriority="67" w:unhideWhenUsed="0"/>
-    <w:lsdException w:name="Medium Grid 2 Accent 1" w:semiHidden="0" w:uiPriority="68" w:unhideWhenUsed="0"/>
-    <w:lsdException w:name="Medium Grid 3 Accent 1" w:semiHidden="0" w:uiPriority="69" w:unhideWhenUsed="0"/>
-    <w:lsdException w:name="Dark List Accent 1" w:semiHidden="0" w:uiPriority="70" w:unhideWhenUsed="0"/>
-    <w:lsdException w:name="Colorful Shading Accent 1" w:semiHidden="0" w:uiPriority="71" w:unhideWhenUsed="0"/>
-    <w:lsdException w:name="Colorful List Accent 1" w:semiHidden="0" w:uiPriority="72" w:unhideWhenUsed="0"/>
-    <w:lsdException w:name="Colorful Grid Accent 1" w:semiHidden="0" w:uiPriority="73" w:unhideWhenUsed="0"/>
-    <w:lsdException w:name="Light Shading Accent 2" w:semiHidden="0" w:uiPriority="60" w:unhideWhenUsed="0"/>
-    <w:lsdException w:name="Light List Accent 2" w:semiHidden="0" w:uiPriority="61" w:unhideWhenUsed="0"/>
-    <w:lsdException w:name="Light Grid Accent 2" w:semiHidden="0" w:uiPriority="62" w:unhideWhenUsed="0"/>
-    <w:lsdException w:name="Medium Shading 1 Accent 2" w:semiHidden="0" w:uiPriority="63" w:unhideWhenUsed="0"/>
-    <w:lsdException w:name="Medium Shading 2 Accent 2" w:semiHidden="0" w:uiPriority="64" w:unhideWhenUsed="0"/>
-    <w:lsdException w:name="Medium List 1 Accent 2" w:semiHidden="0" w:uiPriority="65" w:unhideWhenUsed="0"/>
-    <w:lsdException w:name="Medium List 2 Accent 2" w:semiHidden="0" w:uiPriority="66" w:unhideWhenUsed="0"/>
-    <w:lsdException w:name="Medium Grid 1 Accent 2" w:semiHidden="0" w:uiPriority="67" w:unhideWhenUsed="0"/>
-    <w:lsdException w:name="Medium Grid 2 Accent 2" w:semiHidden="0" w:uiPriority="68" w:unhideWhenUsed="0"/>
-    <w:lsdException w:name="Medium Grid 3 Accent 2" w:semiHidden="0" w:uiPriority="69" w:unhideWhenUsed="0"/>
-    <w:lsdException w:name="Dark List Accent 2" w:semiHidden="0" w:uiPriority="70" w:unhideWhenUsed="0"/>
-    <w:lsdException w:name="Colorful Shading Accent 2" w:semiHidden="0" w:uiPriority="71" w:unhideWhenUsed="0"/>
-    <w:lsdException w:name="Colorful List Accent 2" w:semiHidden="0" w:uiPriority="72" w:unhideWhenUsed="0"/>
-    <w:lsdException w:name="Colorful Grid Accent 2" w:semiHidden="0" w:uiPriority="73" w:unhideWhenUsed="0"/>
-    <w:lsdException w:name="Light Shading Accent 3" w:semiHidden="0" w:uiPriority="60" w:unhideWhenUsed="0"/>
-    <w:lsdException w:name="Light List Accent 3" w:semiHidden="0" w:uiPriority="61" w:unhideWhenUsed="0"/>
-    <w:lsdException w:name="Light Grid Accent 3" w:semiHidden="0" w:uiPriority="62" w:unhideWhenUsed="0"/>
-    <w:lsdException w:name="Medium Shading 1 Accent 3" w:semiHidden="0" w:uiPriority="63" w:unhideWhenUsed="0"/>
-    <w:lsdException w:name="Medium Shading 2 Accent 3" w:semiHidden="0" w:uiPriority="64" w:unhideWhenUsed="0"/>
-    <w:lsdException w:name="Medium List 1 Accent 3" w:semiHidden="0" w:uiPriority="65" w:unhideWhenUsed="0"/>
-    <w:lsdException w:name="Medium List 2 Accent 3" w:semiHidden="0" w:uiPriority="66" w:unhideWhenUsed="0"/>
-    <w:lsdException w:name="Medium Grid 1 Accent 3" w:semiHidden="0" w:uiPriority="67" w:unhideWhenUsed="0"/>
-    <w:lsdException w:name="Medium Grid 2 Accent 3" w:semiHidden="0" w:uiPriority="68" w:unhideWhenUsed="0"/>
-    <w:lsdException w:name="Medium Grid 3 Accent 3" w:semiHidden="0" w:uiPriority="69" w:unhideWhenUsed="0"/>
-    <w:lsdException w:name="Dark List Accent 3" w:semiHidden="0" w:uiPriority="70" w:unhideWhenUsed="0"/>
-    <w:lsdException w:name="Colorful Shading Accent 3" w:semiHidden="0" w:uiPriority="71" w:unhideWhenUsed="0"/>
-    <w:lsdException w:name="Colorful List Accent 3" w:semiHidden="0" w:uiPriority="72" w:unhideWhenUsed="0"/>
-    <w:lsdException w:name="Colorful Grid Accent 3" w:semiHidden="0" w:uiPriority="73" w:unhideWhenUsed="0"/>
-    <w:lsdException w:name="Light Shading Accent 4" w:semiHidden="0" w:uiPriority="60" w:unhideWhenUsed="0"/>
-    <w:lsdException w:name="Light List Accent 4" w:semiHidden="0" w:uiPriority="61" w:unhideWhenUsed="0"/>
-    <w:lsdException w:name="Light Grid Accent 4" w:semiHidden="0" w:uiPriority="62" w:unhideWhenUsed="0"/>
-    <w:lsdException w:name="Medium Shading 1 Accent 4" w:semiHidden="0" w:uiPriority="63" w:unhideWhenUsed="0"/>
-    <w:lsdException w:name="Medium Shading 2 Accent 4" w:semiHidden="0" w:uiPriority="64" w:unhideWhenUsed="0"/>
-    <w:lsdException w:name="Medium List 1 Accent 4" w:semiHidden="0" w:uiPriority="65" w:unhideWhenUsed="0"/>
-    <w:lsdException w:name="Medium List 2 Accent 4" w:semiHidden="0" w:uiPriority="66" w:unhideWhenUsed="0"/>
-    <w:lsdException w:name="Medium Grid 1 Accent 4" w:semiHidden="0" w:uiPriority="67" w:unhideWhenUsed="0"/>
-    <w:lsdException w:name="Medium Grid 2 Accent 4" w:semiHidden="0" w:uiPriority="68" w:unhideWhenUsed="0"/>
-    <w:lsdException w:name="Medium Grid 3 Accent 4" w:semiHidden="0" w:uiPriority="69" w:unhideWhenUsed="0"/>
-    <w:lsdException w:name="Dark List Accent 4" w:semiHidden="0" w:uiPriority="70" w:unhideWhenUsed="0"/>
-    <w:lsdException w:name="Colorful Shading Accent 4" w:semiHidden="0" w:uiPriority="71" w:unhideWhenUsed="0"/>
-    <w:lsdException w:name="Colorful List Accent 4" w:semiHidden="0" w:uiPriority="72" w:unhideWhenUsed="0"/>
-    <w:lsdException w:name="Colorful Grid Accent 4" w:semiHidden="0" w:uiPriority="73" w:unhideWhenUsed="0"/>
-    <w:lsdException w:name="Light Shading Accent 5" w:semiHidden="0" w:uiPriority="60" w:unhideWhenUsed="0"/>
-    <w:lsdException w:name="Light List Accent 5" w:semiHidden="0" w:uiPriority="61" w:unhideWhenUsed="0"/>
-    <w:lsdException w:name="Light Grid Accent 5" w:semiHidden="0" w:uiPriority="62" w:unhideWhenUsed="0"/>
-    <w:lsdException w:name="Medium Shading 1 Accent 5" w:semiHidden="0" w:uiPriority="63" w:unhideWhenUsed="0"/>
-    <w:lsdException w:name="Medium Shading 2 Accent 5" w:semiHidden="0" w:uiPriority="64" w:unhideWhenUsed="0"/>
-    <w:lsdException w:name="Medium List 1 Accent 5" w:semiHidden="0" w:uiPriority="65" w:unhideWhenUsed="0"/>
-    <w:lsdException w:name="Medium List 2 Accent 5" w:semiHidden="0" w:uiPriority="66" w:unhideWhenUsed="0"/>
-    <w:lsdException w:name="Medium Grid 1 Accent 5" w:semiHidden="0" w:uiPriority="67" w:unhideWhenUsed="0"/>
-    <w:lsdException w:name="Medium Grid 2 Accent 5" w:semiHidden="0" w:uiPriority="68" w:unhideWhenUsed="0"/>
-    <w:lsdException w:name="Medium Grid 3 Accent 5" w:semiHidden="0" w:uiPriority="69" w:unhideWhenUsed="0"/>
-    <w:lsdException w:name="Dark List Accent 5" w:semiHidden="0" w:uiPriority="70" w:unhideWhenUsed="0"/>
-    <w:lsdException w:name="Colorful Shading Accent 5" w:semiHidden="0" w:uiPriority="71" w:unhideWhenUsed="0"/>
-    <w:lsdException w:name="Colorful List Accent 5" w:semiHidden="0" w:uiPriority="72" w:unhideWhenUsed="0"/>
-    <w:lsdException w:name="Colorful Grid Accent 5" w:semiHidden="0" w:uiPriority="73" w:unhideWhenUsed="0"/>
-    <w:lsdException w:name="Light Shading Accent 6" w:semiHidden="0" w:uiPriority="60" w:unhideWhenUsed="0"/>
-    <w:lsdException w:name="Light List Accent 6" w:semiHidden="0" w:uiPriority="61" w:unhideWhenUsed="0"/>
-    <w:lsdException w:name="Light Grid Accent 6" w:semiHidden="0" w:uiPriority="62" w:unhideWhenUsed="0"/>
-    <w:lsdException w:name="Medium Shading 1 Accent 6" w:semiHidden="0" w:uiPriority="63" w:unhideWhenUsed="0"/>
-    <w:lsdException w:name="Medium Shading 2 Accent 6" w:semiHidden="0" w:uiPriority="64" w:unhideWhenUsed="0"/>
-    <w:lsdException w:name="Medium List 1 Accent 6" w:semiHidden="0" w:uiPriority="65" w:unhideWhenUsed="0"/>
-    <w:lsdException w:name="Medium List 2 Accent 6" w:semiHidden="0" w:uiPriority="66" w:unhideWhenUsed="0"/>
-    <w:lsdException w:name="Medium Grid 1 Accent 6" w:semiHidden="0" w:uiPriority="67" w:unhideWhenUsed="0"/>
-    <w:lsdException w:name="Medium Grid 2 Accent 6" w:semiHidden="0" w:uiPriority="68" w:unhideWhenUsed="0"/>
-    <w:lsdException w:name="Medium Grid 3 Accent 6" w:semiHidden="0" w:uiPriority="69" w:unhideWhenUsed="0"/>
-    <w:lsdException w:name="Dark List Accent 6" w:semiHidden="0" w:uiPriority="70" w:unhideWhenUsed="0"/>
-    <w:lsdException w:name="Colorful Shading Accent 6" w:semiHidden="0" w:uiPriority="71" w:unhideWhenUsed="0"/>
-    <w:lsdException w:name="Colorful List Accent 6" w:semiHidden="0" w:uiPriority="72" w:unhideWhenUsed="0"/>
-    <w:lsdException w:name="Colorful Grid Accent 6" w:semiHidden="0" w:uiPriority="73" w:unhideWhenUsed="0"/>
-    <w:lsdException w:name="Subtle Emphasis" w:semiHidden="0" w:uiPriority="19" w:unhideWhenUsed="0" w:qFormat="1"/>
-    <w:lsdException w:name="Intense Emphasis" w:semiHidden="0" w:uiPriority="21" w:unhideWhenUsed="0" w:qFormat="1"/>
-    <w:lsdException w:name="Subtle Reference" w:semiHidden="0" w:uiPriority="31" w:unhideWhenUsed="0" w:qFormat="1"/>
-    <w:lsdException w:name="Intense Reference" w:semiHidden="0" w:uiPriority="32" w:unhideWhenUsed="0" w:qFormat="1"/>
-    <w:lsdException w:name="Book Title" w:semiHidden="0" w:uiPriority="33" w:unhideWhenUsed="0" w:qFormat="1"/>
-    <w:lsdException w:name="Bibliography" w:uiPriority="37"/>
-    <w:lsdException w:name="TOC Heading" w:uiPriority="39" w:qFormat="1"/>
+  <w:latentStyles w:defLockedState="0" w:defUIPriority="99" w:defSemiHidden="0" w:defUnhideWhenUsed="0" w:defQFormat="0" w:count="376">
+    <w:lsdException w:name="Normal" w:uiPriority="0" w:qFormat="1"/>
+    <w:lsdException w:name="heading 1" w:uiPriority="9" w:qFormat="1"/>
+    <w:lsdException w:name="heading 2" w:semiHidden="1" w:uiPriority="9" w:unhideWhenUsed="1" w:qFormat="1"/>
+    <w:lsdException w:name="heading 3" w:semiHidden="1" w:uiPriority="9" w:unhideWhenUsed="1" w:qFormat="1"/>
+    <w:lsdException w:name="heading 4" w:semiHidden="1" w:uiPriority="9" w:unhideWhenUsed="1" w:qFormat="1"/>
+    <w:lsdException w:name="heading 5" w:semiHidden="1" w:uiPriority="9" w:unhideWhenUsed="1" w:qFormat="1"/>
+    <w:lsdException w:name="heading 6" w:semiHidden="1" w:uiPriority="9" w:unhideWhenUsed="1" w:qFormat="1"/>
+    <w:lsdException w:name="heading 7" w:semiHidden="1" w:uiPriority="9" w:unhideWhenUsed="1" w:qFormat="1"/>
+    <w:lsdException w:name="heading 8" w:semiHidden="1" w:uiPriority="9" w:unhideWhenUsed="1" w:qFormat="1"/>
+    <w:lsdException w:name="heading 9" w:semiHidden="1" w:uiPriority="9" w:unhideWhenUsed="1" w:qFormat="1"/>
+    <w:lsdException w:name="index 1" w:semiHidden="1" w:unhideWhenUsed="1"/>
+    <w:lsdException w:name="index 2" w:semiHidden="1" w:unhideWhenUsed="1"/>
+    <w:lsdException w:name="index 3" w:semiHidden="1" w:unhideWhenUsed="1"/>
+    <w:lsdException w:name="index 4" w:semiHidden="1" w:unhideWhenUsed="1"/>
+    <w:lsdException w:name="index 5" w:semiHidden="1" w:unhideWhenUsed="1"/>
+    <w:lsdException w:name="index 6" w:semiHidden="1" w:unhideWhenUsed="1"/>
+    <w:lsdException w:name="index 7" w:semiHidden="1" w:unhideWhenUsed="1"/>
+    <w:lsdException w:name="index 8" w:semiHidden="1" w:unhideWhenUsed="1"/>
+    <w:lsdException w:name="index 9" w:semiHidden="1" w:unhideWhenUsed="1"/>
+    <w:lsdException w:name="toc 1" w:semiHidden="1" w:uiPriority="39" w:unhideWhenUsed="1"/>
+    <w:lsdException w:name="toc 2" w:semiHidden="1" w:uiPriority="39" w:unhideWhenUsed="1"/>
+    <w:lsdException w:name="toc 3" w:semiHidden="1" w:uiPriority="39" w:unhideWhenUsed="1"/>
+    <w:lsdException w:name="toc 4" w:semiHidden="1" w:uiPriority="39" w:unhideWhenUsed="1"/>
+    <w:lsdException w:name="toc 5" w:semiHidden="1" w:uiPriority="39" w:unhideWhenUsed="1"/>
+    <w:lsdException w:name="toc 6" w:semiHidden="1" w:uiPriority="39" w:unhideWhenUsed="1"/>
+    <w:lsdException w:name="toc 7" w:semiHidden="1" w:uiPriority="39" w:unhideWhenUsed="1"/>
+    <w:lsdException w:name="toc 8" w:semiHidden="1" w:uiPriority="39" w:unhideWhenUsed="1"/>
+    <w:lsdException w:name="toc 9" w:semiHidden="1" w:uiPriority="39" w:unhideWhenUsed="1"/>
+    <w:lsdException w:name="Normal Indent" w:semiHidden="1" w:unhideWhenUsed="1"/>
+    <w:lsdException w:name="footnote text" w:semiHidden="1" w:unhideWhenUsed="1"/>
+    <w:lsdException w:name="annotation text" w:semiHidden="1" w:unhideWhenUsed="1"/>
+    <w:lsdException w:name="header" w:semiHidden="1" w:unhideWhenUsed="1"/>
+    <w:lsdException w:name="footer" w:semiHidden="1" w:unhideWhenUsed="1"/>
+    <w:lsdException w:name="index heading" w:semiHidden="1" w:unhideWhenUsed="1"/>
+    <w:lsdException w:name="caption" w:semiHidden="1" w:uiPriority="35" w:unhideWhenUsed="1" w:qFormat="1"/>
+    <w:lsdException w:name="table of figures" w:semiHidden="1" w:unhideWhenUsed="1"/>
+    <w:lsdException w:name="envelope address" w:semiHidden="1" w:unhideWhenUsed="1"/>
+    <w:lsdException w:name="envelope return" w:semiHidden="1" w:unhideWhenUsed="1"/>
+    <w:lsdException w:name="footnote reference" w:semiHidden="1" w:unhideWhenUsed="1"/>
+    <w:lsdException w:name="annotation reference" w:semiHidden="1" w:unhideWhenUsed="1"/>
+    <w:lsdException w:name="line number" w:semiHidden="1" w:unhideWhenUsed="1"/>
+    <w:lsdException w:name="page number" w:semiHidden="1" w:unhideWhenUsed="1"/>
+    <w:lsdException w:name="endnote reference" w:semiHidden="1" w:unhideWhenUsed="1"/>
+    <w:lsdException w:name="endnote text" w:semiHidden="1" w:unhideWhenUsed="1"/>
+    <w:lsdException w:name="table of authorities" w:semiHidden="1" w:unhideWhenUsed="1"/>
+    <w:lsdException w:name="macro" w:semiHidden="1" w:unhideWhenUsed="1"/>
+    <w:lsdException w:name="toa heading" w:semiHidden="1" w:unhideWhenUsed="1"/>
+    <w:lsdException w:name="List" w:semiHidden="1" w:unhideWhenUsed="1"/>
+    <w:lsdException w:name="List Bullet" w:semiHidden="1" w:unhideWhenUsed="1"/>
+    <w:lsdException w:name="List Number" w:semiHidden="1" w:unhideWhenUsed="1"/>
+    <w:lsdException w:name="List 2" w:semiHidden="1" w:unhideWhenUsed="1"/>
+    <w:lsdException w:name="List 3" w:semiHidden="1" w:unhideWhenUsed="1"/>
+    <w:lsdException w:name="List 4" w:semiHidden="1" w:unhideWhenUsed="1"/>
+    <w:lsdException w:name="List 5" w:semiHidden="1" w:unhideWhenUsed="1"/>
+    <w:lsdException w:name="List Bullet 2" w:semiHidden="1" w:unhideWhenUsed="1"/>
+    <w:lsdException w:name="List Bullet 3" w:semiHidden="1" w:unhideWhenUsed="1"/>
+    <w:lsdException w:name="List Bullet 4" w:semiHidden="1" w:unhideWhenUsed="1"/>
+    <w:lsdException w:name="List Bullet 5" w:semiHidden="1" w:unhideWhenUsed="1"/>
+    <w:lsdException w:name="List Number 2" w:semiHidden="1" w:unhideWhenUsed="1"/>
+    <w:lsdException w:name="List Number 3" w:semiHidden="1" w:unhideWhenUsed="1"/>
+    <w:lsdException w:name="List Number 4" w:semiHidden="1" w:unhideWhenUsed="1"/>
+    <w:lsdException w:name="List Number 5" w:semiHidden="1" w:unhideWhenUsed="1"/>
+    <w:lsdException w:name="Title" w:uiPriority="10" w:qFormat="1"/>
+    <w:lsdException w:name="Closing" w:semiHidden="1" w:unhideWhenUsed="1"/>
+    <w:lsdException w:name="Signature" w:semiHidden="1" w:unhideWhenUsed="1"/>
+    <w:lsdException w:name="Default Paragraph Font" w:semiHidden="1" w:uiPriority="1" w:unhideWhenUsed="1"/>
+    <w:lsdException w:name="Body Text" w:semiHidden="1" w:unhideWhenUsed="1"/>
+    <w:lsdException w:name="Body Text Indent" w:semiHidden="1" w:unhideWhenUsed="1"/>
+    <w:lsdException w:name="List Continue" w:semiHidden="1" w:unhideWhenUsed="1"/>
+    <w:lsdException w:name="List Continue 2" w:semiHidden="1" w:unhideWhenUsed="1"/>
+    <w:lsdException w:name="List Continue 3" w:semiHidden="1" w:unhideWhenUsed="1"/>
+    <w:lsdException w:name="List Continue 4" w:semiHidden="1" w:unhideWhenUsed="1"/>
+    <w:lsdException w:name="List Continue 5" w:semiHidden="1" w:unhideWhenUsed="1"/>
+    <w:lsdException w:name="Message Header" w:semiHidden="1" w:unhideWhenUsed="1"/>
+    <w:lsdException w:name="Subtitle" w:uiPriority="11" w:qFormat="1"/>
+    <w:lsdException w:name="Salutation" w:semiHidden="1" w:unhideWhenUsed="1"/>
+    <w:lsdException w:name="Date" w:semiHidden="1" w:unhideWhenUsed="1"/>
+    <w:lsdException w:name="Body Text First Indent" w:semiHidden="1" w:unhideWhenUsed="1"/>
+    <w:lsdException w:name="Body Text First Indent 2" w:semiHidden="1" w:unhideWhenUsed="1"/>
+    <w:lsdException w:name="Note Heading" w:semiHidden="1" w:unhideWhenUsed="1"/>
+    <w:lsdException w:name="Body Text 2" w:semiHidden="1" w:unhideWhenUsed="1"/>
+    <w:lsdException w:name="Body Text 3" w:semiHidden="1" w:unhideWhenUsed="1"/>
+    <w:lsdException w:name="Body Text Indent 2" w:semiHidden="1" w:unhideWhenUsed="1"/>
+    <w:lsdException w:name="Body Text Indent 3" w:semiHidden="1" w:unhideWhenUsed="1"/>
+    <w:lsdException w:name="Block Text" w:semiHidden="1" w:unhideWhenUsed="1"/>
+    <w:lsdException w:name="Hyperlink" w:semiHidden="1" w:unhideWhenUsed="1"/>
+    <w:lsdException w:name="FollowedHyperlink" w:semiHidden="1" w:unhideWhenUsed="1"/>
+    <w:lsdException w:name="Strong" w:uiPriority="22" w:qFormat="1"/>
+    <w:lsdException w:name="Emphasis" w:uiPriority="20" w:qFormat="1"/>
+    <w:lsdException w:name="Document Map" w:semiHidden="1" w:unhideWhenUsed="1"/>
+    <w:lsdException w:name="Plain Text" w:semiHidden="1" w:unhideWhenUsed="1"/>
+    <w:lsdException w:name="E-mail Signature" w:semiHidden="1" w:unhideWhenUsed="1"/>
+    <w:lsdException w:name="HTML Top of Form" w:semiHidden="1" w:unhideWhenUsed="1"/>
+    <w:lsdException w:name="HTML Bottom of Form" w:semiHidden="1" w:unhideWhenUsed="1"/>
+    <w:lsdException w:name="Normal (Web)" w:semiHidden="1" w:unhideWhenUsed="1"/>
+    <w:lsdException w:name="HTML Acronym" w:semiHidden="1" w:unhideWhenUsed="1"/>
+    <w:lsdException w:name="HTML Address" w:semiHidden="1" w:unhideWhenUsed="1"/>
+    <w:lsdException w:name="HTML Cite" w:semiHidden="1" w:unhideWhenUsed="1"/>
+    <w:lsdException w:name="HTML Code" w:semiHidden="1" w:unhideWhenUsed="1"/>
+    <w:lsdException w:name="HTML Definition" w:semiHidden="1" w:unhideWhenUsed="1"/>
+    <w:lsdException w:name="HTML Keyboard" w:semiHidden="1" w:unhideWhenUsed="1"/>
+    <w:lsdException w:name="HTML Preformatted" w:semiHidden="1" w:unhideWhenUsed="1"/>
+    <w:lsdException w:name="HTML Sample" w:semiHidden="1" w:unhideWhenUsed="1"/>
+    <w:lsdException w:name="HTML Typewriter" w:semiHidden="1" w:unhideWhenUsed="1"/>
+    <w:lsdException w:name="HTML Variable" w:semiHidden="1" w:unhideWhenUsed="1"/>
+    <w:lsdException w:name="Normal Table" w:semiHidden="1" w:unhideWhenUsed="1"/>
+    <w:lsdException w:name="annotation subject" w:semiHidden="1" w:unhideWhenUsed="1"/>
+    <w:lsdException w:name="No List" w:semiHidden="1" w:unhideWhenUsed="1"/>
+    <w:lsdException w:name="Outline List 1" w:semiHidden="1" w:unhideWhenUsed="1"/>
+    <w:lsdException w:name="Outline List 2" w:semiHidden="1" w:unhideWhenUsed="1"/>
+    <w:lsdException w:name="Outline List 3" w:semiHidden="1" w:unhideWhenUsed="1"/>
+    <w:lsdException w:name="Table Simple 1" w:semiHidden="1" w:unhideWhenUsed="1"/>
+    <w:lsdException w:name="Table Simple 2" w:semiHidden="1" w:unhideWhenUsed="1"/>
+    <w:lsdException w:name="Table Simple 3" w:semiHidden="1" w:unhideWhenUsed="1"/>
+    <w:lsdException w:name="Table Classic 1" w:semiHidden="1" w:unhideWhenUsed="1"/>
+    <w:lsdException w:name="Table Classic 2" w:semiHidden="1" w:unhideWhenUsed="1"/>
+    <w:lsdException w:name="Table Classic 3" w:semiHidden="1" w:unhideWhenUsed="1"/>
+    <w:lsdException w:name="Table Classic 4" w:semiHidden="1" w:unhideWhenUsed="1"/>
+    <w:lsdException w:name="Table Colorful 1" w:semiHidden="1" w:unhideWhenUsed="1"/>
+    <w:lsdException w:name="Table Colorful 2" w:semiHidden="1" w:unhideWhenUsed="1"/>
+    <w:lsdException w:name="Table Colorful 3" w:semiHidden="1" w:unhideWhenUsed="1"/>
+    <w:lsdException w:name="Table Columns 1" w:semiHidden="1" w:unhideWhenUsed="1"/>
+    <w:lsdException w:name="Table Columns 2" w:semiHidden="1" w:unhideWhenUsed="1"/>
+    <w:lsdException w:name="Table Columns 3" w:semiHidden="1" w:unhideWhenUsed="1"/>
+    <w:lsdException w:name="Table Columns 4" w:semiHidden="1" w:unhideWhenUsed="1"/>
+    <w:lsdException w:name="Table Columns 5" w:semiHidden="1" w:unhideWhenUsed="1"/>
+    <w:lsdException w:name="Table Grid 1" w:semiHidden="1" w:unhideWhenUsed="1"/>
+    <w:lsdException w:name="Table Grid 2" w:semiHidden="1" w:unhideWhenUsed="1"/>
+    <w:lsdException w:name="Table Grid 3" w:semiHidden="1" w:unhideWhenUsed="1"/>
+    <w:lsdException w:name="Table Grid 4" w:semiHidden="1" w:unhideWhenUsed="1"/>
+    <w:lsdException w:name="Table Grid 5" w:semiHidden="1" w:unhideWhenUsed="1"/>
+    <w:lsdException w:name="Table Grid 6" w:semiHidden="1" w:unhideWhenUsed="1"/>
+    <w:lsdException w:name="Table Grid 7" w:semiHidden="1" w:unhideWhenUsed="1"/>
+    <w:lsdException w:name="Table Grid 8" w:semiHidden="1" w:unhideWhenUsed="1"/>
+    <w:lsdException w:name="Table List 1" w:semiHidden="1" w:unhideWhenUsed="1"/>
+    <w:lsdException w:name="Table List 2" w:semiHidden="1" w:unhideWhenUsed="1"/>
+    <w:lsdException w:name="Table List 3" w:semiHidden="1" w:unhideWhenUsed="1"/>
+    <w:lsdException w:name="Table List 4" w:semiHidden="1" w:unhideWhenUsed="1"/>
+    <w:lsdException w:name="Table List 5" w:semiHidden="1" w:unhideWhenUsed="1"/>
+    <w:lsdException w:name="Table List 6" w:semiHidden="1" w:unhideWhenUsed="1"/>
+    <w:lsdException w:name="Table List 7" w:semiHidden="1" w:unhideWhenUsed="1"/>
+    <w:lsdException w:name="Table List 8" w:semiHidden="1" w:unhideWhenUsed="1"/>
+    <w:lsdException w:name="Table 3D effects 1" w:semiHidden="1" w:unhideWhenUsed="1"/>
+    <w:lsdException w:name="Table 3D effects 2" w:semiHidden="1" w:unhideWhenUsed="1"/>
+    <w:lsdException w:name="Table 3D effects 3" w:semiHidden="1" w:unhideWhenUsed="1"/>
+    <w:lsdException w:name="Table Contemporary" w:semiHidden="1" w:unhideWhenUsed="1"/>
+    <w:lsdException w:name="Table Elegant" w:semiHidden="1" w:unhideWhenUsed="1"/>
+    <w:lsdException w:name="Table Professional" w:semiHidden="1" w:unhideWhenUsed="1"/>
+    <w:lsdException w:name="Table Subtle 1" w:semiHidden="1" w:unhideWhenUsed="1"/>
+    <w:lsdException w:name="Table Subtle 2" w:semiHidden="1" w:unhideWhenUsed="1"/>
+    <w:lsdException w:name="Table Web 1" w:semiHidden="1" w:unhideWhenUsed="1"/>
+    <w:lsdException w:name="Table Web 2" w:semiHidden="1" w:unhideWhenUsed="1"/>
+    <w:lsdException w:name="Table Web 3" w:semiHidden="1" w:unhideWhenUsed="1"/>
+    <w:lsdException w:name="Balloon Text" w:semiHidden="1" w:unhideWhenUsed="1"/>
+    <w:lsdException w:name="Table Grid" w:semiHidden="1" w:uiPriority="39" w:unhideWhenUsed="1"/>
+    <w:lsdException w:name="Table Theme" w:semiHidden="1" w:unhideWhenUsed="1"/>
+    <w:lsdException w:name="Placeholder Text" w:semiHidden="1"/>
+    <w:lsdException w:name="No Spacing" w:uiPriority="1" w:qFormat="1"/>
+    <w:lsdException w:name="Light Shading" w:uiPriority="60"/>
+    <w:lsdException w:name="Light List" w:uiPriority="61"/>
+    <w:lsdException w:name="Light Grid" w:uiPriority="62"/>
+    <w:lsdException w:name="Medium Shading 1" w:uiPriority="63"/>
+    <w:lsdException w:name="Medium Shading 2" w:uiPriority="64"/>
+    <w:lsdException w:name="Medium List 1" w:uiPriority="65"/>
+    <w:lsdException w:name="Medium List 2" w:uiPriority="66"/>
+    <w:lsdException w:name="Medium Grid 1" w:uiPriority="67"/>
+    <w:lsdException w:name="Medium Grid 2" w:uiPriority="68"/>
+    <w:lsdException w:name="Medium Grid 3" w:uiPriority="69"/>
+    <w:lsdException w:name="Dark List" w:uiPriority="70"/>
+    <w:lsdException w:name="Colorful Shading" w:uiPriority="71"/>
+    <w:lsdException w:name="Colorful List" w:uiPriority="72"/>
+    <w:lsdException w:name="Colorful Grid" w:uiPriority="73"/>
+    <w:lsdException w:name="Light Shading Accent 1" w:uiPriority="60"/>
+    <w:lsdException w:name="Light List Accent 1" w:uiPriority="61"/>
+    <w:lsdException w:name="Light Grid Accent 1" w:uiPriority="62"/>
+    <w:lsdException w:name="Medium Shading 1 Accent 1" w:uiPriority="63"/>
+    <w:lsdException w:name="Medium Shading 2 Accent 1" w:uiPriority="64"/>
+    <w:lsdException w:name="Medium List 1 Accent 1" w:uiPriority="65"/>
+    <w:lsdException w:name="Revision" w:semiHidden="1"/>
+    <w:lsdException w:name="List Paragraph" w:uiPriority="34" w:qFormat="1"/>
+    <w:lsdException w:name="Quote" w:uiPriority="29" w:qFormat="1"/>
+    <w:lsdException w:name="Intense Quote" w:uiPriority="30" w:qFormat="1"/>
+    <w:lsdException w:name="Medium List 2 Accent 1" w:uiPriority="66"/>
+    <w:lsdException w:name="Medium Grid 1 Accent 1" w:uiPriority="67"/>
+    <w:lsdException w:name="Medium Grid 2 Accent 1" w:uiPriority="68"/>
+    <w:lsdException w:name="Medium Grid 3 Accent 1" w:uiPriority="69"/>
+    <w:lsdException w:name="Dark List Accent 1" w:uiPriority="70"/>
+    <w:lsdException w:name="Colorful Shading Accent 1" w:uiPriority="71"/>
+    <w:lsdException w:name="Colorful List Accent 1" w:uiPriority="72"/>
+    <w:lsdException w:name="Colorful Grid Accent 1" w:uiPriority="73"/>
+    <w:lsdException w:name="Light Shading Accent 2" w:uiPriority="60"/>
+    <w:lsdException w:name="Light List Accent 2" w:uiPriority="61"/>
+    <w:lsdException w:name="Light Grid Accent 2" w:uiPriority="62"/>
+    <w:lsdException w:name="Medium Shading 1 Accent 2" w:uiPriority="63"/>
+    <w:lsdException w:name="Medium Shading 2 Accent 2" w:uiPriority="64"/>
+    <w:lsdException w:name="Medium List 1 Accent 2" w:uiPriority="65"/>
+    <w:lsdException w:name="Medium List 2 Accent 2" w:uiPriority="66"/>
+    <w:lsdException w:name="Medium Grid 1 Accent 2" w:uiPriority="67"/>
+    <w:lsdException w:name="Medium Grid 2 Accent 2" w:uiPriority="68"/>
+    <w:lsdException w:name="Medium Grid 3 Accent 2" w:uiPriority="69"/>
+    <w:lsdException w:name="Dark List Accent 2" w:uiPriority="70"/>
+    <w:lsdException w:name="Colorful Shading Accent 2" w:uiPriority="71"/>
+    <w:lsdException w:name="Colorful List Accent 2" w:uiPriority="72"/>
+    <w:lsdException w:name="Colorful Grid Accent 2" w:uiPriority="73"/>
+    <w:lsdException w:name="Light Shading Accent 3" w:uiPriority="60"/>
+    <w:lsdException w:name="Light List Accent 3" w:uiPriority="61"/>
+    <w:lsdException w:name="Light Grid Accent 3" w:uiPriority="62"/>
+    <w:lsdException w:name="Medium Shading 1 Accent 3" w:uiPriority="63"/>
+    <w:lsdException w:name="Medium Shading 2 Accent 3" w:uiPriority="64"/>
+    <w:lsdException w:name="Medium List 1 Accent 3" w:uiPriority="65"/>
+    <w:lsdException w:name="Medium List 2 Accent 3" w:uiPriority="66"/>
+    <w:lsdException w:name="Medium Grid 1 Accent 3" w:uiPriority="67"/>
+    <w:lsdException w:name="Medium Grid 2 Accent 3" w:uiPriority="68"/>
+    <w:lsdException w:name="Medium Grid 3 Accent 3" w:uiPriority="69"/>
+    <w:lsdException w:name="Dark List Accent 3" w:uiPriority="70"/>
+    <w:lsdException w:name="Colorful Shading Accent 3" w:uiPriority="71"/>
+    <w:lsdException w:name="Colorful List Accent 3" w:uiPriority="72"/>
+    <w:lsdException w:name="Colorful Grid Accent 3" w:uiPriority="73"/>
+    <w:lsdException w:name="Light Shading Accent 4" w:uiPriority="60"/>
+    <w:lsdException w:name="Light List Accent 4" w:uiPriority="61"/>
+    <w:lsdException w:name="Light Grid Accent 4" w:uiPriority="62"/>
+    <w:lsdException w:name="Medium Shading 1 Accent 4" w:uiPriority="63"/>
+    <w:lsdException w:name="Medium Shading 2 Accent 4" w:uiPriority="64"/>
+    <w:lsdException w:name="Medium List 1 Accent 4" w:uiPriority="65"/>
+    <w:lsdException w:name="Medium List 2 Accent 4" w:uiPriority="66"/>
+    <w:lsdException w:name="Medium Grid 1 Accent 4" w:uiPriority="67"/>
+    <w:lsdException w:name="Medium Grid 2 Accent 4" w:uiPriority="68"/>
+    <w:lsdException w:name="Medium Grid 3 Accent 4" w:uiPriority="69"/>
+    <w:lsdException w:name="Dark List Accent 4" w:uiPriority="70"/>
+    <w:lsdException w:name="Colorful Shading Accent 4" w:uiPriority="71"/>
+    <w:lsdException w:name="Colorful List Accent 4" w:uiPriority="72"/>
+    <w:lsdException w:name="Colorful Grid Accent 4" w:uiPriority="73"/>
+    <w:lsdException w:name="Light Shading Accent 5" w:uiPriority="60"/>
+    <w:lsdException w:name="Light List Accent 5" w:uiPriority="61"/>
+    <w:lsdException w:name="Light Grid Accent 5" w:uiPriority="62"/>
+    <w:lsdException w:name="Medium Shading 1 Accent 5" w:uiPriority="63"/>
+    <w:lsdException w:name="Medium Shading 2 Accent 5" w:uiPriority="64"/>
+    <w:lsdException w:name="Medium List 1 Accent 5" w:uiPriority="65"/>
+    <w:lsdException w:name="Medium List 2 Accent 5" w:uiPriority="66"/>
+    <w:lsdException w:name="Medium Grid 1 Accent 5" w:uiPriority="67"/>
+    <w:lsdException w:name="Medium Grid 2 Accent 5" w:uiPriority="68"/>
+    <w:lsdException w:name="Medium Grid 3 Accent 5" w:uiPriority="69"/>
+    <w:lsdException w:name="Dark List Accent 5" w:uiPriority="70"/>
+    <w:lsdException w:name="Colorful Shading Accent 5" w:uiPriority="71"/>
+    <w:lsdException w:name="Colorful List Accent 5" w:uiPriority="72"/>
+    <w:lsdException w:name="Colorful Grid Accent 5" w:uiPriority="73"/>
+    <w:lsdException w:name="Light Shading Accent 6" w:uiPriority="60"/>
+    <w:lsdException w:name="Light List Accent 6" w:uiPriority="61"/>
+    <w:lsdException w:name="Light Grid Accent 6" w:uiPriority="62"/>
+    <w:lsdException w:name="Medium Shading 1 Accent 6" w:uiPriority="63"/>
+    <w:lsdException w:name="Medium Shading 2 Accent 6" w:uiPriority="64"/>
+    <w:lsdException w:name="Medium List 1 Accent 6" w:uiPriority="65"/>
+    <w:lsdException w:name="Medium List 2 Accent 6" w:uiPriority="66"/>
+    <w:lsdException w:name="Medium Grid 1 Accent 6" w:uiPriority="67"/>
+    <w:lsdException w:name="Medium Grid 2 Accent 6" w:uiPriority="68"/>
+    <w:lsdException w:name="Medium Grid 3 Accent 6" w:uiPriority="69"/>
+    <w:lsdException w:name="Dark List Accent 6" w:uiPriority="70"/>
+    <w:lsdException w:name="Colorful Shading Accent 6" w:uiPriority="71"/>
+    <w:lsdException w:name="Colorful List Accent 6" w:uiPriority="72"/>
+    <w:lsdException w:name="Colorful Grid Accent 6" w:uiPriority="73"/>
+    <w:lsdException w:name="Subtle Emphasis" w:uiPriority="19" w:qFormat="1"/>
+    <w:lsdException w:name="Intense Emphasis" w:uiPriority="21" w:qFormat="1"/>
+    <w:lsdException w:name="Subtle Reference" w:uiPriority="31" w:qFormat="1"/>
+    <w:lsdException w:name="Intense Reference" w:uiPriority="32" w:qFormat="1"/>
+    <w:lsdException w:name="Book Title" w:uiPriority="33" w:qFormat="1"/>
+    <w:lsdException w:name="Bibliography" w:semiHidden="1" w:uiPriority="37" w:unhideWhenUsed="1"/>
+    <w:lsdException w:name="TOC Heading" w:semiHidden="1" w:uiPriority="39" w:unhideWhenUsed="1" w:qFormat="1"/>
+    <w:lsdException w:name="Plain Table 1" w:uiPriority="41"/>
+    <w:lsdException w:name="Plain Table 2" w:uiPriority="42"/>
+    <w:lsdException w:name="Plain Table 3" w:uiPriority="43"/>
+    <w:lsdException w:name="Plain Table 4" w:uiPriority="44"/>
+    <w:lsdException w:name="Plain Table 5" w:uiPriority="45"/>
+    <w:lsdException w:name="Grid Table Light" w:uiPriority="40"/>
+    <w:lsdException w:name="Grid Table 1 Light" w:uiPriority="46"/>
+    <w:lsdException w:name="Grid Table 2" w:uiPriority="47"/>
+    <w:lsdException w:name="Grid Table 3" w:uiPriority="48"/>
+    <w:lsdException w:name="Grid Table 4" w:uiPriority="49"/>
+    <w:lsdException w:name="Grid Table 5 Dark" w:uiPriority="50"/>
+    <w:lsdException w:name="Grid Table 6 Colorful" w:uiPriority="51"/>
+    <w:lsdException w:name="Grid Table 7 Colorful" w:uiPriority="52"/>
+    <w:lsdException w:name="Grid Table 1 Light Accent 1" w:uiPriority="46"/>
+    <w:lsdException w:name="Grid Table 2 Accent 1" w:uiPriority="47"/>
+    <w:lsdException w:name="Grid Table 3 Accent 1" w:uiPriority="48"/>
+    <w:lsdException w:name="Grid Table 4 Accent 1" w:uiPriority="49"/>
+    <w:lsdException w:name="Grid Table 5 Dark Accent 1" w:uiPriority="50"/>
+    <w:lsdException w:name="Grid Table 6 Colorful Accent 1" w:uiPriority="51"/>
+    <w:lsdException w:name="Grid Table 7 Colorful Accent 1" w:uiPriority="52"/>
+    <w:lsdException w:name="Grid Table 1 Light Accent 2" w:uiPriority="46"/>
+    <w:lsdException w:name="Grid Table 2 Accent 2" w:uiPriority="47"/>
+    <w:lsdException w:name="Grid Table 3 Accent 2" w:uiPriority="48"/>
+    <w:lsdException w:name="Grid Table 4 Accent 2" w:uiPriority="49"/>
+    <w:lsdException w:name="Grid Table 5 Dark Accent 2" w:uiPriority="50"/>
+    <w:lsdException w:name="Grid Table 6 Colorful Accent 2" w:uiPriority="51"/>
+    <w:lsdException w:name="Grid Table 7 Colorful Accent 2" w:uiPriority="52"/>
+    <w:lsdException w:name="Grid Table 1 Light Accent 3" w:uiPriority="46"/>
+    <w:lsdException w:name="Grid Table 2 Accent 3" w:uiPriority="47"/>
+    <w:lsdException w:name="Grid Table 3 Accent 3" w:uiPriority="48"/>
+    <w:lsdException w:name="Grid Table 4 Accent 3" w:uiPriority="49"/>
+    <w:lsdException w:name="Grid Table 5 Dark Accent 3" w:uiPriority="50"/>
+    <w:lsdException w:name="Grid Table 6 Colorful Accent 3" w:uiPriority="51"/>
+    <w:lsdException w:name="Grid Table 7 Colorful Accent 3" w:uiPriority="52"/>
+    <w:lsdException w:name="Grid Table 1 Light Accent 4" w:uiPriority="46"/>
+    <w:lsdException w:name="Grid Table 2 Accent 4" w:uiPriority="47"/>
+    <w:lsdException w:name="Grid Table 3 Accent 4" w:uiPriority="48"/>
+    <w:lsdException w:name="Grid Table 4 Accent 4" w:uiPriority="49"/>
+    <w:lsdException w:name="Grid Table 5 Dark Accent 4" w:uiPriority="50"/>
+    <w:lsdException w:name="Grid Table 6 Colorful Accent 4" w:uiPriority="51"/>
+    <w:lsdException w:name="Grid Table 7 Colorful Accent 4" w:uiPriority="52"/>
+    <w:lsdException w:name="Grid Table 1 Light Accent 5" w:uiPriority="46"/>
+    <w:lsdException w:name="Grid Table 2 Accent 5" w:uiPriority="47"/>
+    <w:lsdException w:name="Grid Table 3 Accent 5" w:uiPriority="48"/>
+    <w:lsdException w:name="Grid Table 4 Accent 5" w:uiPriority="49"/>
+    <w:lsdException w:name="Grid Table 5 Dark Accent 5" w:uiPriority="50"/>
+    <w:lsdException w:name="Grid Table 6 Colorful Accent 5" w:uiPriority="51"/>
+    <w:lsdException w:name="Grid Table 7 Colorful Accent 5" w:uiPriority="52"/>
+    <w:lsdException w:name="Grid Table 1 Light Accent 6" w:uiPriority="46"/>
+    <w:lsdException w:name="Grid Table 2 Accent 6" w:uiPriority="47"/>
+    <w:lsdException w:name="Grid Table 3 Accent 6" w:uiPriority="48"/>
+    <w:lsdException w:name="Grid Table 4 Accent 6" w:uiPriority="49"/>
+    <w:lsdException w:name="Grid Table 5 Dark Accent 6" w:uiPriority="50"/>
+    <w:lsdException w:name="Grid Table 6 Colorful Accent 6" w:uiPriority="51"/>
+    <w:lsdException w:name="Grid Table 7 Colorful Accent 6" w:uiPriority="52"/>
+    <w:lsdException w:name="List Table 1 Light" w:uiPriority="46"/>
+    <w:lsdException w:name="List Table 2" w:uiPriority="47"/>
+    <w:lsdException w:name="List Table 3" w:uiPriority="48"/>
+    <w:lsdException w:name="List Table 4" w:uiPriority="49"/>
+    <w:lsdException w:name="List Table 5 Dark" w:uiPriority="50"/>
+    <w:lsdException w:name="List Table 6 Colorful" w:uiPriority="51"/>
+    <w:lsdException w:name="List Table 7 Colorful" w:uiPriority="52"/>
+    <w:lsdException w:name="List Table 1 Light Accent 1" w:uiPriority="46"/>
+    <w:lsdException w:name="List Table 2 Accent 1" w:uiPriority="47"/>
+    <w:lsdException w:name="List Table 3 Accent 1" w:uiPriority="48"/>
+    <w:lsdException w:name="List Table 4 Accent 1" w:uiPriority="49"/>
+    <w:lsdException w:name="List Table 5 Dark Accent 1" w:uiPriority="50"/>
+    <w:lsdException w:name="List Table 6 Colorful Accent 1" w:uiPriority="51"/>
+    <w:lsdException w:name="List Table 7 Colorful Accent 1" w:uiPriority="52"/>
+    <w:lsdException w:name="List Table 1 Light Accent 2" w:uiPriority="46"/>
+    <w:lsdException w:name="List Table 2 Accent 2" w:uiPriority="47"/>
+    <w:lsdException w:name="List Table 3 Accent 2" w:uiPriority="48"/>
+    <w:lsdException w:name="List Table 4 Accent 2" w:uiPriority="49"/>
+    <w:lsdException w:name="List Table 5 Dark Accent 2" w:uiPriority="50"/>
+    <w:lsdException w:name="List Table 6 Colorful Accent 2" w:uiPriority="51"/>
+    <w:lsdException w:name="List Table 7 Colorful Accent 2" w:uiPriority="52"/>
+    <w:lsdException w:name="List Table 1 Light Accent 3" w:uiPriority="46"/>
+    <w:lsdException w:name="List Table 2 Accent 3" w:uiPriority="47"/>
+    <w:lsdException w:name="List Table 3 Accent 3" w:uiPriority="48"/>
+    <w:lsdException w:name="List Table 4 Accent 3" w:uiPriority="49"/>
+    <w:lsdException w:name="List Table 5 Dark Accent 3" w:uiPriority="50"/>
+    <w:lsdException w:name="List Table 6 Colorful Accent 3" w:uiPriority="51"/>
+    <w:lsdException w:name="List Table 7 Colorful Accent 3" w:uiPriority="52"/>
+    <w:lsdException w:name="List Table 1 Light Accent 4" w:uiPriority="46"/>
+    <w:lsdException w:name="List Table 2 Accent 4" w:uiPriority="47"/>
+    <w:lsdException w:name="List Table 3 Accent 4" w:uiPriority="48"/>
+    <w:lsdException w:name="List Table 4 Accent 4" w:uiPriority="49"/>
+    <w:lsdException w:name="List Table 5 Dark Accent 4" w:uiPriority="50"/>
+    <w:lsdException w:name="List Table 6 Colorful Accent 4" w:uiPriority="51"/>
+    <w:lsdException w:name="List Table 7 Colorful Accent 4" w:uiPriority="52"/>
+    <w:lsdException w:name="List Table 1 Light Accent 5" w:uiPriority="46"/>
+    <w:lsdException w:name="List Table 2 Accent 5" w:uiPriority="47"/>
+    <w:lsdException w:name="List Table 3 Accent 5" w:uiPriority="48"/>
+    <w:lsdException w:name="List Table 4 Accent 5" w:uiPriority="49"/>
+    <w:lsdException w:name="List Table 5 Dark Accent 5" w:uiPriority="50"/>
+    <w:lsdException w:name="List Table 6 Colorful Accent 5" w:uiPriority="51"/>
+    <w:lsdException w:name="List Table 7 Colorful Accent 5" w:uiPriority="52"/>
+    <w:lsdException w:name="List Table 1 Light Accent 6" w:uiPriority="46"/>
+    <w:lsdException w:name="List Table 2 Accent 6" w:uiPriority="47"/>
+    <w:lsdException w:name="List Table 3 Accent 6" w:uiPriority="48"/>
+    <w:lsdException w:name="List Table 4 Accent 6" w:uiPriority="49"/>
+    <w:lsdException w:name="List Table 5 Dark Accent 6" w:uiPriority="50"/>
+    <w:lsdException w:name="List Table 6 Colorful Accent 6" w:uiPriority="51"/>
+    <w:lsdException w:name="List Table 7 Colorful Accent 6" w:uiPriority="52"/>
+    <w:lsdException w:name="Mention" w:semiHidden="1" w:unhideWhenUsed="1"/>
+    <w:lsdException w:name="Smart Hyperlink" w:semiHidden="1" w:unhideWhenUsed="1"/>
+    <w:lsdException w:name="Hashtag" w:semiHidden="1" w:unhideWhenUsed="1"/>
+    <w:lsdException w:name="Unresolved Mention" w:semiHidden="1" w:unhideWhenUsed="1"/>
+    <w:lsdException w:name="Smart Link" w:semiHidden="1" w:unhideWhenUsed="1"/>
   </w:latentStyles>
-  <w:style w:type="paragraph" w:default="1" w:styleId="Normal">
+  <w:style w:type="paragraph" w:default="1" w:styleId="Normalny">
     <w:name w:val="Normal"/>
     <w:qFormat/>
   </w:style>
-  <w:style w:type="character" w:default="1" w:styleId="DefaultParagraphFont">
+  <w:style w:type="character" w:default="1" w:styleId="Domylnaczcionkaakapitu">
     <w:name w:val="Default Paragraph Font"/>
     <w:uiPriority w:val="1"/>
     <w:semiHidden/>
     <w:unhideWhenUsed/>
   </w:style>
-  <w:style w:type="table" w:default="1" w:styleId="TableNormal">
+  <w:style w:type="table" w:default="1" w:styleId="Standardowy">
     <w:name w:val="Normal Table"/>
     <w:uiPriority w:val="99"/>
     <w:semiHidden/>
@@ -999,15 +1324,15 @@
       </w:tblCellMar>
     </w:tblPr>
   </w:style>
-  <w:style w:type="numbering" w:default="1" w:styleId="NoList">
+  <w:style w:type="numbering" w:default="1" w:styleId="Bezlisty">
     <w:name w:val="No List"/>
     <w:uiPriority w:val="99"/>
     <w:semiHidden/>
     <w:unhideWhenUsed/>
   </w:style>
-  <w:style w:type="paragraph" w:styleId="ListParagraph">
+  <w:style w:type="paragraph" w:styleId="Akapitzlist">
     <w:name w:val="List Paragraph"/>
-    <w:basedOn w:val="Normal"/>
+    <w:basedOn w:val="Normalny"/>
     <w:uiPriority w:val="34"/>
     <w:qFormat/>
     <w:rsid w:val="008C6536"/>
@@ -1016,9 +1341,9 @@
       <w:contextualSpacing/>
     </w:pPr>
   </w:style>
-  <w:style w:type="character" w:styleId="CommentReference">
+  <w:style w:type="character" w:styleId="Odwoaniedokomentarza">
     <w:name w:val="annotation reference"/>
-    <w:basedOn w:val="DefaultParagraphFont"/>
+    <w:basedOn w:val="Domylnaczcionkaakapitu"/>
     <w:uiPriority w:val="99"/>
     <w:semiHidden/>
     <w:unhideWhenUsed/>
@@ -1028,10 +1353,10 @@
       <w:szCs w:val="16"/>
     </w:rPr>
   </w:style>
-  <w:style w:type="paragraph" w:styleId="CommentText">
+  <w:style w:type="paragraph" w:styleId="Tekstkomentarza">
     <w:name w:val="annotation text"/>
-    <w:basedOn w:val="Normal"/>
-    <w:link w:val="CommentTextChar"/>
+    <w:basedOn w:val="Normalny"/>
+    <w:link w:val="TekstkomentarzaZnak"/>
     <w:uiPriority w:val="99"/>
     <w:semiHidden/>
     <w:unhideWhenUsed/>
@@ -1044,10 +1369,10 @@
       <w:szCs w:val="20"/>
     </w:rPr>
   </w:style>
-  <w:style w:type="character" w:customStyle="1" w:styleId="CommentTextChar">
-    <w:name w:val="Comment Text Char"/>
-    <w:basedOn w:val="DefaultParagraphFont"/>
-    <w:link w:val="CommentText"/>
+  <w:style w:type="character" w:customStyle="1" w:styleId="TekstkomentarzaZnak">
+    <w:name w:val="Tekst komentarza Znak"/>
+    <w:basedOn w:val="Domylnaczcionkaakapitu"/>
+    <w:link w:val="Tekstkomentarza"/>
     <w:uiPriority w:val="99"/>
     <w:semiHidden/>
     <w:rsid w:val="00D77632"/>
@@ -1056,11 +1381,11 @@
       <w:szCs w:val="20"/>
     </w:rPr>
   </w:style>
-  <w:style w:type="paragraph" w:styleId="CommentSubject">
+  <w:style w:type="paragraph" w:styleId="Tematkomentarza">
     <w:name w:val="annotation subject"/>
-    <w:basedOn w:val="CommentText"/>
-    <w:next w:val="CommentText"/>
-    <w:link w:val="CommentSubjectChar"/>
+    <w:basedOn w:val="Tekstkomentarza"/>
+    <w:next w:val="Tekstkomentarza"/>
+    <w:link w:val="TematkomentarzaZnak"/>
     <w:uiPriority w:val="99"/>
     <w:semiHidden/>
     <w:unhideWhenUsed/>
@@ -1070,10 +1395,10 @@
       <w:bCs/>
     </w:rPr>
   </w:style>
-  <w:style w:type="character" w:customStyle="1" w:styleId="CommentSubjectChar">
-    <w:name w:val="Comment Subject Char"/>
-    <w:basedOn w:val="CommentTextChar"/>
-    <w:link w:val="CommentSubject"/>
+  <w:style w:type="character" w:customStyle="1" w:styleId="TematkomentarzaZnak">
+    <w:name w:val="Temat komentarza Znak"/>
+    <w:basedOn w:val="TekstkomentarzaZnak"/>
+    <w:link w:val="Tematkomentarza"/>
     <w:uiPriority w:val="99"/>
     <w:semiHidden/>
     <w:rsid w:val="00D77632"/>
@@ -1084,10 +1409,10 @@
       <w:szCs w:val="20"/>
     </w:rPr>
   </w:style>
-  <w:style w:type="paragraph" w:styleId="BalloonText">
+  <w:style w:type="paragraph" w:styleId="Tekstdymka">
     <w:name w:val="Balloon Text"/>
-    <w:basedOn w:val="Normal"/>
-    <w:link w:val="BalloonTextChar"/>
+    <w:basedOn w:val="Normalny"/>
+    <w:link w:val="TekstdymkaZnak"/>
     <w:uiPriority w:val="99"/>
     <w:semiHidden/>
     <w:unhideWhenUsed/>
@@ -1101,309 +1426,10 @@
       <w:szCs w:val="16"/>
     </w:rPr>
   </w:style>
-  <w:style w:type="character" w:customStyle="1" w:styleId="BalloonTextChar">
-    <w:name w:val="Balloon Text Char"/>
-    <w:basedOn w:val="DefaultParagraphFont"/>
-    <w:link w:val="BalloonText"/>
-    <w:uiPriority w:val="99"/>
-    <w:semiHidden/>
-    <w:rsid w:val="00D77632"/>
-    <w:rPr>
-      <w:rFonts w:ascii="Tahoma" w:hAnsi="Tahoma" w:cs="Tahoma"/>
-      <w:sz w:val="16"/>
-      <w:szCs w:val="16"/>
-    </w:rPr>
-  </w:style>
-</w:styles>
-</file>
-
-<file path=word/stylesWithEffects.xml><?xml version="1.0" encoding="utf-8"?>
-<w:styles xmlns:wpc="http://schemas.microsoft.com/office/word/2010/wordprocessingCanvas" xmlns:mc="http://schemas.openxmlformats.org/markup-compatibility/2006" xmlns:o="urn:schemas-microsoft-com:office:office" xmlns:r="http://schemas.openxmlformats.org/officeDocument/2006/relationships" xmlns:m="http://schemas.openxmlformats.org/officeDocument/2006/math" xmlns:v="urn:schemas-microsoft-com:vml" xmlns:wp14="http://schemas.microsoft.com/office/word/2010/wordprocessingDrawing" xmlns:wp="http://schemas.openxmlformats.org/drawingml/2006/wordprocessingDrawing" xmlns:w10="urn:schemas-microsoft-com:office:word" xmlns:w="http://schemas.openxmlformats.org/wordprocessingml/2006/main" xmlns:w14="http://schemas.microsoft.com/office/word/2010/wordml" xmlns:wpg="http://schemas.microsoft.com/office/word/2010/wordprocessingGroup" xmlns:wpi="http://schemas.microsoft.com/office/word/2010/wordprocessingInk" xmlns:wne="http://schemas.microsoft.com/office/word/2006/wordml" xmlns:wps="http://schemas.microsoft.com/office/word/2010/wordprocessingShape" mc:Ignorable="w14 wp14">
-  <w:docDefaults>
-    <w:rPrDefault>
-      <w:rPr>
-        <w:rFonts w:asciiTheme="minorHAnsi" w:eastAsiaTheme="minorHAnsi" w:hAnsiTheme="minorHAnsi" w:cstheme="minorBidi"/>
-        <w:sz w:val="22"/>
-        <w:szCs w:val="22"/>
-        <w:lang w:val="pl-PL" w:eastAsia="en-US" w:bidi="ar-SA"/>
-      </w:rPr>
-    </w:rPrDefault>
-    <w:pPrDefault>
-      <w:pPr>
-        <w:spacing w:after="160" w:line="259" w:lineRule="auto"/>
-      </w:pPr>
-    </w:pPrDefault>
-  </w:docDefaults>
-  <w:latentStyles w:defLockedState="0" w:defUIPriority="99" w:defSemiHidden="1" w:defUnhideWhenUsed="1" w:defQFormat="0" w:count="267">
-    <w:lsdException w:name="Normal" w:semiHidden="0" w:uiPriority="0" w:unhideWhenUsed="0" w:qFormat="1"/>
-    <w:lsdException w:name="heading 1" w:semiHidden="0" w:uiPriority="9" w:unhideWhenUsed="0" w:qFormat="1"/>
-    <w:lsdException w:name="heading 2" w:uiPriority="9" w:qFormat="1"/>
-    <w:lsdException w:name="heading 3" w:uiPriority="9" w:qFormat="1"/>
-    <w:lsdException w:name="heading 4" w:uiPriority="9" w:qFormat="1"/>
-    <w:lsdException w:name="heading 5" w:uiPriority="9" w:qFormat="1"/>
-    <w:lsdException w:name="heading 6" w:uiPriority="9" w:qFormat="1"/>
-    <w:lsdException w:name="heading 7" w:uiPriority="9" w:qFormat="1"/>
-    <w:lsdException w:name="heading 8" w:uiPriority="9" w:qFormat="1"/>
-    <w:lsdException w:name="heading 9" w:uiPriority="9" w:qFormat="1"/>
-    <w:lsdException w:name="toc 1" w:uiPriority="39"/>
-    <w:lsdException w:name="toc 2" w:uiPriority="39"/>
-    <w:lsdException w:name="toc 3" w:uiPriority="39"/>
-    <w:lsdException w:name="toc 4" w:uiPriority="39"/>
-    <w:lsdException w:name="toc 5" w:uiPriority="39"/>
-    <w:lsdException w:name="toc 6" w:uiPriority="39"/>
-    <w:lsdException w:name="toc 7" w:uiPriority="39"/>
-    <w:lsdException w:name="toc 8" w:uiPriority="39"/>
-    <w:lsdException w:name="toc 9" w:uiPriority="39"/>
-    <w:lsdException w:name="caption" w:uiPriority="35" w:qFormat="1"/>
-    <w:lsdException w:name="Title" w:semiHidden="0" w:uiPriority="10" w:unhideWhenUsed="0" w:qFormat="1"/>
-    <w:lsdException w:name="Default Paragraph Font" w:uiPriority="1"/>
-    <w:lsdException w:name="Subtitle" w:semiHidden="0" w:uiPriority="11" w:unhideWhenUsed="0" w:qFormat="1"/>
-    <w:lsdException w:name="Strong" w:semiHidden="0" w:uiPriority="22" w:unhideWhenUsed="0" w:qFormat="1"/>
-    <w:lsdException w:name="Emphasis" w:semiHidden="0" w:uiPriority="20" w:unhideWhenUsed="0" w:qFormat="1"/>
-    <w:lsdException w:name="Table Grid" w:semiHidden="0" w:uiPriority="39" w:unhideWhenUsed="0"/>
-    <w:lsdException w:name="Placeholder Text" w:unhideWhenUsed="0"/>
-    <w:lsdException w:name="No Spacing" w:semiHidden="0" w:uiPriority="1" w:unhideWhenUsed="0" w:qFormat="1"/>
-    <w:lsdException w:name="Light Shading" w:semiHidden="0" w:uiPriority="60" w:unhideWhenUsed="0"/>
-    <w:lsdException w:name="Light List" w:semiHidden="0" w:uiPriority="61" w:unhideWhenUsed="0"/>
-    <w:lsdException w:name="Light Grid" w:semiHidden="0" w:uiPriority="62" w:unhideWhenUsed="0"/>
-    <w:lsdException w:name="Medium Shading 1" w:semiHidden="0" w:uiPriority="63" w:unhideWhenUsed="0"/>
-    <w:lsdException w:name="Medium Shading 2" w:semiHidden="0" w:uiPriority="64" w:unhideWhenUsed="0"/>
-    <w:lsdException w:name="Medium List 1" w:semiHidden="0" w:uiPriority="65" w:unhideWhenUsed="0"/>
-    <w:lsdException w:name="Medium List 2" w:semiHidden="0" w:uiPriority="66" w:unhideWhenUsed="0"/>
-    <w:lsdException w:name="Medium Grid 1" w:semiHidden="0" w:uiPriority="67" w:unhideWhenUsed="0"/>
-    <w:lsdException w:name="Medium Grid 2" w:semiHidden="0" w:uiPriority="68" w:unhideWhenUsed="0"/>
-    <w:lsdException w:name="Medium Grid 3" w:semiHidden="0" w:uiPriority="69" w:unhideWhenUsed="0"/>
-    <w:lsdException w:name="Dark List" w:semiHidden="0" w:uiPriority="70" w:unhideWhenUsed="0"/>
-    <w:lsdException w:name="Colorful Shading" w:semiHidden="0" w:uiPriority="71" w:unhideWhenUsed="0"/>
-    <w:lsdException w:name="Colorful List" w:semiHidden="0" w:uiPriority="72" w:unhideWhenUsed="0"/>
-    <w:lsdException w:name="Colorful Grid" w:semiHidden="0" w:uiPriority="73" w:unhideWhenUsed="0"/>
-    <w:lsdException w:name="Light Shading Accent 1" w:semiHidden="0" w:uiPriority="60" w:unhideWhenUsed="0"/>
-    <w:lsdException w:name="Light List Accent 1" w:semiHidden="0" w:uiPriority="61" w:unhideWhenUsed="0"/>
-    <w:lsdException w:name="Light Grid Accent 1" w:semiHidden="0" w:uiPriority="62" w:unhideWhenUsed="0"/>
-    <w:lsdException w:name="Medium Shading 1 Accent 1" w:semiHidden="0" w:uiPriority="63" w:unhideWhenUsed="0"/>
-    <w:lsdException w:name="Medium Shading 2 Accent 1" w:semiHidden="0" w:uiPriority="64" w:unhideWhenUsed="0"/>
-    <w:lsdException w:name="Medium List 1 Accent 1" w:semiHidden="0" w:uiPriority="65" w:unhideWhenUsed="0"/>
-    <w:lsdException w:name="Revision" w:unhideWhenUsed="0"/>
-    <w:lsdException w:name="List Paragraph" w:semiHidden="0" w:uiPriority="34" w:unhideWhenUsed="0" w:qFormat="1"/>
-    <w:lsdException w:name="Quote" w:semiHidden="0" w:uiPriority="29" w:unhideWhenUsed="0" w:qFormat="1"/>
-    <w:lsdException w:name="Intense Quote" w:semiHidden="0" w:uiPriority="30" w:unhideWhenUsed="0" w:qFormat="1"/>
-    <w:lsdException w:name="Medium List 2 Accent 1" w:semiHidden="0" w:uiPriority="66" w:unhideWhenUsed="0"/>
-    <w:lsdException w:name="Medium Grid 1 Accent 1" w:semiHidden="0" w:uiPriority="67" w:unhideWhenUsed="0"/>
-    <w:lsdException w:name="Medium Grid 2 Accent 1" w:semiHidden="0" w:uiPriority="68" w:unhideWhenUsed="0"/>
-    <w:lsdException w:name="Medium Grid 3 Accent 1" w:semiHidden="0" w:uiPriority="69" w:unhideWhenUsed="0"/>
-    <w:lsdException w:name="Dark List Accent 1" w:semiHidden="0" w:uiPriority="70" w:unhideWhenUsed="0"/>
-    <w:lsdException w:name="Colorful Shading Accent 1" w:semiHidden="0" w:uiPriority="71" w:unhideWhenUsed="0"/>
-    <w:lsdException w:name="Colorful List Accent 1" w:semiHidden="0" w:uiPriority="72" w:unhideWhenUsed="0"/>
-    <w:lsdException w:name="Colorful Grid Accent 1" w:semiHidden="0" w:uiPriority="73" w:unhideWhenUsed="0"/>
-    <w:lsdException w:name="Light Shading Accent 2" w:semiHidden="0" w:uiPriority="60" w:unhideWhenUsed="0"/>
-    <w:lsdException w:name="Light List Accent 2" w:semiHidden="0" w:uiPriority="61" w:unhideWhenUsed="0"/>
-    <w:lsdException w:name="Light Grid Accent 2" w:semiHidden="0" w:uiPriority="62" w:unhideWhenUsed="0"/>
-    <w:lsdException w:name="Medium Shading 1 Accent 2" w:semiHidden="0" w:uiPriority="63" w:unhideWhenUsed="0"/>
-    <w:lsdException w:name="Medium Shading 2 Accent 2" w:semiHidden="0" w:uiPriority="64" w:unhideWhenUsed="0"/>
-    <w:lsdException w:name="Medium List 1 Accent 2" w:semiHidden="0" w:uiPriority="65" w:unhideWhenUsed="0"/>
-    <w:lsdException w:name="Medium List 2 Accent 2" w:semiHidden="0" w:uiPriority="66" w:unhideWhenUsed="0"/>
-    <w:lsdException w:name="Medium Grid 1 Accent 2" w:semiHidden="0" w:uiPriority="67" w:unhideWhenUsed="0"/>
-    <w:lsdException w:name="Medium Grid 2 Accent 2" w:semiHidden="0" w:uiPriority="68" w:unhideWhenUsed="0"/>
-    <w:lsdException w:name="Medium Grid 3 Accent 2" w:semiHidden="0" w:uiPriority="69" w:unhideWhenUsed="0"/>
-    <w:lsdException w:name="Dark List Accent 2" w:semiHidden="0" w:uiPriority="70" w:unhideWhenUsed="0"/>
-    <w:lsdException w:name="Colorful Shading Accent 2" w:semiHidden="0" w:uiPriority="71" w:unhideWhenUsed="0"/>
-    <w:lsdException w:name="Colorful List Accent 2" w:semiHidden="0" w:uiPriority="72" w:unhideWhenUsed="0"/>
-    <w:lsdException w:name="Colorful Grid Accent 2" w:semiHidden="0" w:uiPriority="73" w:unhideWhenUsed="0"/>
-    <w:lsdException w:name="Light Shading Accent 3" w:semiHidden="0" w:uiPriority="60" w:unhideWhenUsed="0"/>
-    <w:lsdException w:name="Light List Accent 3" w:semiHidden="0" w:uiPriority="61" w:unhideWhenUsed="0"/>
-    <w:lsdException w:name="Light Grid Accent 3" w:semiHidden="0" w:uiPriority="62" w:unhideWhenUsed="0"/>
-    <w:lsdException w:name="Medium Shading 1 Accent 3" w:semiHidden="0" w:uiPriority="63" w:unhideWhenUsed="0"/>
-    <w:lsdException w:name="Medium Shading 2 Accent 3" w:semiHidden="0" w:uiPriority="64" w:unhideWhenUsed="0"/>
-    <w:lsdException w:name="Medium List 1 Accent 3" w:semiHidden="0" w:uiPriority="65" w:unhideWhenUsed="0"/>
-    <w:lsdException w:name="Medium List 2 Accent 3" w:semiHidden="0" w:uiPriority="66" w:unhideWhenUsed="0"/>
-    <w:lsdException w:name="Medium Grid 1 Accent 3" w:semiHidden="0" w:uiPriority="67" w:unhideWhenUsed="0"/>
-    <w:lsdException w:name="Medium Grid 2 Accent 3" w:semiHidden="0" w:uiPriority="68" w:unhideWhenUsed="0"/>
-    <w:lsdException w:name="Medium Grid 3 Accent 3" w:semiHidden="0" w:uiPriority="69" w:unhideWhenUsed="0"/>
-    <w:lsdException w:name="Dark List Accent 3" w:semiHidden="0" w:uiPriority="70" w:unhideWhenUsed="0"/>
-    <w:lsdException w:name="Colorful Shading Accent 3" w:semiHidden="0" w:uiPriority="71" w:unhideWhenUsed="0"/>
-    <w:lsdException w:name="Colorful List Accent 3" w:semiHidden="0" w:uiPriority="72" w:unhideWhenUsed="0"/>
-    <w:lsdException w:name="Colorful Grid Accent 3" w:semiHidden="0" w:uiPriority="73" w:unhideWhenUsed="0"/>
-    <w:lsdException w:name="Light Shading Accent 4" w:semiHidden="0" w:uiPriority="60" w:unhideWhenUsed="0"/>
-    <w:lsdException w:name="Light List Accent 4" w:semiHidden="0" w:uiPriority="61" w:unhideWhenUsed="0"/>
-    <w:lsdException w:name="Light Grid Accent 4" w:semiHidden="0" w:uiPriority="62" w:unhideWhenUsed="0"/>
-    <w:lsdException w:name="Medium Shading 1 Accent 4" w:semiHidden="0" w:uiPriority="63" w:unhideWhenUsed="0"/>
-    <w:lsdException w:name="Medium Shading 2 Accent 4" w:semiHidden="0" w:uiPriority="64" w:unhideWhenUsed="0"/>
-    <w:lsdException w:name="Medium List 1 Accent 4" w:semiHidden="0" w:uiPriority="65" w:unhideWhenUsed="0"/>
-    <w:lsdException w:name="Medium List 2 Accent 4" w:semiHidden="0" w:uiPriority="66" w:unhideWhenUsed="0"/>
-    <w:lsdException w:name="Medium Grid 1 Accent 4" w:semiHidden="0" w:uiPriority="67" w:unhideWhenUsed="0"/>
-    <w:lsdException w:name="Medium Grid 2 Accent 4" w:semiHidden="0" w:uiPriority="68" w:unhideWhenUsed="0"/>
-    <w:lsdException w:name="Medium Grid 3 Accent 4" w:semiHidden="0" w:uiPriority="69" w:unhideWhenUsed="0"/>
-    <w:lsdException w:name="Dark List Accent 4" w:semiHidden="0" w:uiPriority="70" w:unhideWhenUsed="0"/>
-    <w:lsdException w:name="Colorful Shading Accent 4" w:semiHidden="0" w:uiPriority="71" w:unhideWhenUsed="0"/>
-    <w:lsdException w:name="Colorful List Accent 4" w:semiHidden="0" w:uiPriority="72" w:unhideWhenUsed="0"/>
-    <w:lsdException w:name="Colorful Grid Accent 4" w:semiHidden="0" w:uiPriority="73" w:unhideWhenUsed="0"/>
-    <w:lsdException w:name="Light Shading Accent 5" w:semiHidden="0" w:uiPriority="60" w:unhideWhenUsed="0"/>
-    <w:lsdException w:name="Light List Accent 5" w:semiHidden="0" w:uiPriority="61" w:unhideWhenUsed="0"/>
-    <w:lsdException w:name="Light Grid Accent 5" w:semiHidden="0" w:uiPriority="62" w:unhideWhenUsed="0"/>
-    <w:lsdException w:name="Medium Shading 1 Accent 5" w:semiHidden="0" w:uiPriority="63" w:unhideWhenUsed="0"/>
-    <w:lsdException w:name="Medium Shading 2 Accent 5" w:semiHidden="0" w:uiPriority="64" w:unhideWhenUsed="0"/>
-    <w:lsdException w:name="Medium List 1 Accent 5" w:semiHidden="0" w:uiPriority="65" w:unhideWhenUsed="0"/>
-    <w:lsdException w:name="Medium List 2 Accent 5" w:semiHidden="0" w:uiPriority="66" w:unhideWhenUsed="0"/>
-    <w:lsdException w:name="Medium Grid 1 Accent 5" w:semiHidden="0" w:uiPriority="67" w:unhideWhenUsed="0"/>
-    <w:lsdException w:name="Medium Grid 2 Accent 5" w:semiHidden="0" w:uiPriority="68" w:unhideWhenUsed="0"/>
-    <w:lsdException w:name="Medium Grid 3 Accent 5" w:semiHidden="0" w:uiPriority="69" w:unhideWhenUsed="0"/>
-    <w:lsdException w:name="Dark List Accent 5" w:semiHidden="0" w:uiPriority="70" w:unhideWhenUsed="0"/>
-    <w:lsdException w:name="Colorful Shading Accent 5" w:semiHidden="0" w:uiPriority="71" w:unhideWhenUsed="0"/>
-    <w:lsdException w:name="Colorful List Accent 5" w:semiHidden="0" w:uiPriority="72" w:unhideWhenUsed="0"/>
-    <w:lsdException w:name="Colorful Grid Accent 5" w:semiHidden="0" w:uiPriority="73" w:unhideWhenUsed="0"/>
-    <w:lsdException w:name="Light Shading Accent 6" w:semiHidden="0" w:uiPriority="60" w:unhideWhenUsed="0"/>
-    <w:lsdException w:name="Light List Accent 6" w:semiHidden="0" w:uiPriority="61" w:unhideWhenUsed="0"/>
-    <w:lsdException w:name="Light Grid Accent 6" w:semiHidden="0" w:uiPriority="62" w:unhideWhenUsed="0"/>
-    <w:lsdException w:name="Medium Shading 1 Accent 6" w:semiHidden="0" w:uiPriority="63" w:unhideWhenUsed="0"/>
-    <w:lsdException w:name="Medium Shading 2 Accent 6" w:semiHidden="0" w:uiPriority="64" w:unhideWhenUsed="0"/>
-    <w:lsdException w:name="Medium List 1 Accent 6" w:semiHidden="0" w:uiPriority="65" w:unhideWhenUsed="0"/>
-    <w:lsdException w:name="Medium List 2 Accent 6" w:semiHidden="0" w:uiPriority="66" w:unhideWhenUsed="0"/>
-    <w:lsdException w:name="Medium Grid 1 Accent 6" w:semiHidden="0" w:uiPriority="67" w:unhideWhenUsed="0"/>
-    <w:lsdException w:name="Medium Grid 2 Accent 6" w:semiHidden="0" w:uiPriority="68" w:unhideWhenUsed="0"/>
-    <w:lsdException w:name="Medium Grid 3 Accent 6" w:semiHidden="0" w:uiPriority="69" w:unhideWhenUsed="0"/>
-    <w:lsdException w:name="Dark List Accent 6" w:semiHidden="0" w:uiPriority="70" w:unhideWhenUsed="0"/>
-    <w:lsdException w:name="Colorful Shading Accent 6" w:semiHidden="0" w:uiPriority="71" w:unhideWhenUsed="0"/>
-    <w:lsdException w:name="Colorful List Accent 6" w:semiHidden="0" w:uiPriority="72" w:unhideWhenUsed="0"/>
-    <w:lsdException w:name="Colorful Grid Accent 6" w:semiHidden="0" w:uiPriority="73" w:unhideWhenUsed="0"/>
-    <w:lsdException w:name="Subtle Emphasis" w:semiHidden="0" w:uiPriority="19" w:unhideWhenUsed="0" w:qFormat="1"/>
-    <w:lsdException w:name="Intense Emphasis" w:semiHidden="0" w:uiPriority="21" w:unhideWhenUsed="0" w:qFormat="1"/>
-    <w:lsdException w:name="Subtle Reference" w:semiHidden="0" w:uiPriority="31" w:unhideWhenUsed="0" w:qFormat="1"/>
-    <w:lsdException w:name="Intense Reference" w:semiHidden="0" w:uiPriority="32" w:unhideWhenUsed="0" w:qFormat="1"/>
-    <w:lsdException w:name="Book Title" w:semiHidden="0" w:uiPriority="33" w:unhideWhenUsed="0" w:qFormat="1"/>
-    <w:lsdException w:name="Bibliography" w:uiPriority="37"/>
-    <w:lsdException w:name="TOC Heading" w:uiPriority="39" w:qFormat="1"/>
-  </w:latentStyles>
-  <w:style w:type="paragraph" w:default="1" w:styleId="Normal">
-    <w:name w:val="Normal"/>
-    <w:qFormat/>
-  </w:style>
-  <w:style w:type="character" w:default="1" w:styleId="DefaultParagraphFont">
-    <w:name w:val="Default Paragraph Font"/>
-    <w:uiPriority w:val="1"/>
-    <w:semiHidden/>
-    <w:unhideWhenUsed/>
-  </w:style>
-  <w:style w:type="table" w:default="1" w:styleId="TableNormal">
-    <w:name w:val="Normal Table"/>
-    <w:uiPriority w:val="99"/>
-    <w:semiHidden/>
-    <w:unhideWhenUsed/>
-    <w:tblPr>
-      <w:tblInd w:w="0" w:type="dxa"/>
-      <w:tblCellMar>
-        <w:top w:w="0" w:type="dxa"/>
-        <w:left w:w="108" w:type="dxa"/>
-        <w:bottom w:w="0" w:type="dxa"/>
-        <w:right w:w="108" w:type="dxa"/>
-      </w:tblCellMar>
-    </w:tblPr>
-  </w:style>
-  <w:style w:type="numbering" w:default="1" w:styleId="NoList">
-    <w:name w:val="No List"/>
-    <w:uiPriority w:val="99"/>
-    <w:semiHidden/>
-    <w:unhideWhenUsed/>
-  </w:style>
-  <w:style w:type="paragraph" w:styleId="ListParagraph">
-    <w:name w:val="List Paragraph"/>
-    <w:basedOn w:val="Normal"/>
-    <w:uiPriority w:val="34"/>
-    <w:qFormat/>
-    <w:rsid w:val="008C6536"/>
-    <w:pPr>
-      <w:ind w:left="720"/>
-      <w:contextualSpacing/>
-    </w:pPr>
-  </w:style>
-  <w:style w:type="character" w:styleId="CommentReference">
-    <w:name w:val="annotation reference"/>
-    <w:basedOn w:val="DefaultParagraphFont"/>
-    <w:uiPriority w:val="99"/>
-    <w:semiHidden/>
-    <w:unhideWhenUsed/>
-    <w:rsid w:val="00D77632"/>
-    <w:rPr>
-      <w:sz w:val="16"/>
-      <w:szCs w:val="16"/>
-    </w:rPr>
-  </w:style>
-  <w:style w:type="paragraph" w:styleId="CommentText">
-    <w:name w:val="annotation text"/>
-    <w:basedOn w:val="Normal"/>
-    <w:link w:val="CommentTextChar"/>
-    <w:uiPriority w:val="99"/>
-    <w:semiHidden/>
-    <w:unhideWhenUsed/>
-    <w:rsid w:val="00D77632"/>
-    <w:pPr>
-      <w:spacing w:line="240" w:lineRule="auto"/>
-    </w:pPr>
-    <w:rPr>
-      <w:sz w:val="20"/>
-      <w:szCs w:val="20"/>
-    </w:rPr>
-  </w:style>
-  <w:style w:type="character" w:customStyle="1" w:styleId="CommentTextChar">
-    <w:name w:val="Comment Text Char"/>
-    <w:basedOn w:val="DefaultParagraphFont"/>
-    <w:link w:val="CommentText"/>
-    <w:uiPriority w:val="99"/>
-    <w:semiHidden/>
-    <w:rsid w:val="00D77632"/>
-    <w:rPr>
-      <w:sz w:val="20"/>
-      <w:szCs w:val="20"/>
-    </w:rPr>
-  </w:style>
-  <w:style w:type="paragraph" w:styleId="CommentSubject">
-    <w:name w:val="annotation subject"/>
-    <w:basedOn w:val="CommentText"/>
-    <w:next w:val="CommentText"/>
-    <w:link w:val="CommentSubjectChar"/>
-    <w:uiPriority w:val="99"/>
-    <w:semiHidden/>
-    <w:unhideWhenUsed/>
-    <w:rsid w:val="00D77632"/>
-    <w:rPr>
-      <w:b/>
-      <w:bCs/>
-    </w:rPr>
-  </w:style>
-  <w:style w:type="character" w:customStyle="1" w:styleId="CommentSubjectChar">
-    <w:name w:val="Comment Subject Char"/>
-    <w:basedOn w:val="CommentTextChar"/>
-    <w:link w:val="CommentSubject"/>
-    <w:uiPriority w:val="99"/>
-    <w:semiHidden/>
-    <w:rsid w:val="00D77632"/>
-    <w:rPr>
-      <w:b/>
-      <w:bCs/>
-      <w:sz w:val="20"/>
-      <w:szCs w:val="20"/>
-    </w:rPr>
-  </w:style>
-  <w:style w:type="paragraph" w:styleId="BalloonText">
-    <w:name w:val="Balloon Text"/>
-    <w:basedOn w:val="Normal"/>
-    <w:link w:val="BalloonTextChar"/>
-    <w:uiPriority w:val="99"/>
-    <w:semiHidden/>
-    <w:unhideWhenUsed/>
-    <w:rsid w:val="00D77632"/>
-    <w:pPr>
-      <w:spacing w:after="0" w:line="240" w:lineRule="auto"/>
-    </w:pPr>
-    <w:rPr>
-      <w:rFonts w:ascii="Tahoma" w:hAnsi="Tahoma" w:cs="Tahoma"/>
-      <w:sz w:val="16"/>
-      <w:szCs w:val="16"/>
-    </w:rPr>
-  </w:style>
-  <w:style w:type="character" w:customStyle="1" w:styleId="BalloonTextChar">
-    <w:name w:val="Balloon Text Char"/>
-    <w:basedOn w:val="DefaultParagraphFont"/>
-    <w:link w:val="BalloonText"/>
+  <w:style w:type="character" w:customStyle="1" w:styleId="TekstdymkaZnak">
+    <w:name w:val="Tekst dymka Znak"/>
+    <w:basedOn w:val="Domylnaczcionkaakapitu"/>
+    <w:link w:val="Tekstdymka"/>
     <w:uiPriority w:val="99"/>
     <w:semiHidden/>
     <w:rsid w:val="00D77632"/>
@@ -1705,7 +1731,7 @@
   <a:extraClrSchemeLst/>
   <a:extLst>
     <a:ext uri="{05A4C25C-085E-4340-85A3-A5531E510DB2}">
-      <thm15:themeFamily xmlns:thm15="http://schemas.microsoft.com/office/thememl/2012/main" xmlns="" name="Office Theme" id="{62F939B6-93AF-4DB8-9C6B-D6C7DFDC589F}" vid="{4A3C46E8-61CC-4603-A589-7422A47A8E4A}"/>
+      <thm15:themeFamily xmlns:thm15="http://schemas.microsoft.com/office/thememl/2012/main" name="Office Theme" id="{62F939B6-93AF-4DB8-9C6B-D6C7DFDC589F}" vid="{4A3C46E8-61CC-4603-A589-7422A47A8E4A}"/>
     </a:ext>
   </a:extLst>
 </a:theme>

</xml_diff>

<commit_message>
final raport before delivery
</commit_message>
<xml_diff>
--- a/MLWRegression/Instrukcja.docx
+++ b/MLWRegression/Instrukcja.docx
@@ -83,27 +83,6 @@
     </w:p>
     <w:p>
       <w:r>
-        <w:t xml:space="preserve">Może się </w:t>
-      </w:r>
-      <w:proofErr w:type="gramStart"/>
-      <w:r>
-        <w:t>zdarzyć</w:t>
-      </w:r>
-      <w:proofErr w:type="gramEnd"/>
-      <w:r>
-        <w:t xml:space="preserve"> iż program nie wykonuje się od razu po uruchomieniu proszę w takim przypadku wcisnąć parokrotnie przycisk </w:t>
-      </w:r>
-      <w:proofErr w:type="spellStart"/>
-      <w:r>
-        <w:t>enter</w:t>
-      </w:r>
-      <w:proofErr w:type="spellEnd"/>
-      <w:r>
-        <w:t>.</w:t>
-      </w:r>
-    </w:p>
-    <w:p>
-      <w:r>
         <w:t xml:space="preserve">W pliku konfiguracyjnym każda linijka to zestaw </w:t>
       </w:r>
       <w:proofErr w:type="gramStart"/>
@@ -143,8 +122,6 @@
       <w:r>
         <w:t xml:space="preserve"> znajduje się w projekcie i nazywa się „input.csv”.</w:t>
       </w:r>
-      <w:bookmarkStart w:id="0" w:name="_GoBack"/>
-      <w:bookmarkEnd w:id="0"/>
     </w:p>
     <w:p>
       <w:pPr>
@@ -341,17 +318,7 @@
         <w:t>Statistics</w:t>
       </w:r>
       <w:r>
-        <w:t xml:space="preserve">.txt oraz </w:t>
-      </w:r>
-      <w:r>
-        <w:t>NazwaEksperymentu</w:t>
-      </w:r>
-      <w:r>
-        <w:t xml:space="preserve">Comparision.txt. W pierwszym zostaną wypisane MSE, SSE oraz MAE dla </w:t>
-      </w:r>
-      <w:r>
-        <w:lastRenderedPageBreak/>
-        <w:t xml:space="preserve">zbioru treningowego. W drugim Będzie wartość </w:t>
+        <w:t xml:space="preserve">.txt oraz NazwaEksperymentuComparision.txt. W pierwszym zostaną wypisane MSE, SSE oraz MAE dla zbioru treningowego. W drugim Będzie wartość </w:t>
       </w:r>
       <w:proofErr w:type="spellStart"/>
       <w:r>
@@ -361,25 +328,8 @@
       <w:r>
         <w:t xml:space="preserve"> modelem oraz wartość prawdziwa y. </w:t>
       </w:r>
-    </w:p>
-    <w:p>
-      <w:pPr>
-        <w:ind w:left="360"/>
-      </w:pPr>
-      <w:r>
-        <w:t xml:space="preserve">Następnie program będzie czekał na dowolny znak po czym zostanie zamknięty. Nie zaleca się zamykania programu w inny </w:t>
-      </w:r>
-      <w:proofErr w:type="gramStart"/>
-      <w:r>
-        <w:t>sposób</w:t>
-      </w:r>
-      <w:proofErr w:type="gramEnd"/>
-      <w:r>
-        <w:t xml:space="preserve"> gdyż może prowadzić do wycieków pamięci</w:t>
-      </w:r>
-      <w:r>
-        <w:t>.</w:t>
-      </w:r>
+      <w:bookmarkStart w:id="0" w:name="_GoBack"/>
+      <w:bookmarkEnd w:id="0"/>
     </w:p>
     <w:sectPr>
       <w:pgSz w:w="11906" w:h="16838"/>
@@ -1076,7 +1026,7 @@
     <w:lsdException w:name="Table Web 2" w:semiHidden="1" w:unhideWhenUsed="1"/>
     <w:lsdException w:name="Table Web 3" w:semiHidden="1" w:unhideWhenUsed="1"/>
     <w:lsdException w:name="Balloon Text" w:semiHidden="1" w:unhideWhenUsed="1"/>
-    <w:lsdException w:name="Table Grid" w:semiHidden="1" w:uiPriority="39" w:unhideWhenUsed="1"/>
+    <w:lsdException w:name="Table Grid" w:uiPriority="39"/>
     <w:lsdException w:name="Table Theme" w:semiHidden="1" w:unhideWhenUsed="1"/>
     <w:lsdException w:name="Placeholder Text" w:semiHidden="1"/>
     <w:lsdException w:name="No Spacing" w:uiPriority="1" w:qFormat="1"/>

</xml_diff>